<commit_message>
an indian tutorial on git learnt very smooth bookmarked
</commit_message>
<xml_diff>
--- a/Git/usual Git commands.docx
+++ b/Git/usual Git commands.docx
@@ -2,7 +2,11 @@
 <file path=word/document.xml><?xml version="1.0" encoding="utf-8"?>
 <w:document xmlns:wpc="http://schemas.microsoft.com/office/word/2010/wordprocessingCanvas" xmlns:mc="http://schemas.openxmlformats.org/markup-compatibility/2006" xmlns:o="urn:schemas-microsoft-com:office:office" xmlns:r="http://schemas.openxmlformats.org/officeDocument/2006/relationships" xmlns:m="http://schemas.openxmlformats.org/officeDocument/2006/math" xmlns:v="urn:schemas-microsoft-com:vml" xmlns:wp14="http://schemas.microsoft.com/office/word/2010/wordprocessingDrawing" xmlns:wp="http://schemas.openxmlformats.org/drawingml/2006/wordprocessingDrawing" xmlns:w10="urn:schemas-microsoft-com:office:word" xmlns:w="http://schemas.openxmlformats.org/wordprocessingml/2006/main" xmlns:w14="http://schemas.microsoft.com/office/word/2010/wordml" xmlns:w15="http://schemas.microsoft.com/office/word/2012/wordml" xmlns:wpg="http://schemas.microsoft.com/office/word/2010/wordprocessingGroup" xmlns:wpi="http://schemas.microsoft.com/office/word/2010/wordprocessingInk" xmlns:wne="http://schemas.microsoft.com/office/word/2006/wordml" xmlns:wps="http://schemas.microsoft.com/office/word/2010/wordprocessingShape" mc:Ignorable="w14 w15 wp14">
   <w:body>
-    <w:p/>
+    <w:p>
+      <w:r>
+        <w:t xml:space="preserve">My usual Commands </w:t>
+      </w:r>
+    </w:p>
     <w:tbl>
       <w:tblPr>
         <w:tblStyle w:val="TableGrid"/>
@@ -402,7 +406,7 @@
       </w:tr>
       <w:tr>
         <w:trPr>
-          <w:trHeight w:val="2285"/>
+          <w:trHeight w:val="1745"/>
         </w:trPr>
         <w:tc>
           <w:tcPr>
@@ -545,11 +549,1005 @@
         </w:tc>
       </w:tr>
     </w:tbl>
+    <w:p/>
+    <w:p/>
+    <w:p/>
+    <w:p/>
+    <w:p/>
+    <w:p/>
+    <w:p/>
+    <w:p/>
+    <w:p/>
+    <w:p/>
+    <w:p/>
+    <w:p/>
+    <w:p/>
+    <w:p/>
+    <w:p/>
+    <w:p/>
+    <w:p/>
+    <w:p/>
+    <w:p/>
+    <w:p/>
     <w:p>
-      <w:bookmarkStart w:id="0" w:name="_GoBack"/>
-      <w:bookmarkEnd w:id="0"/>
+      <w:r>
+        <w:t xml:space="preserve">Following tutorial from </w:t>
+      </w:r>
+      <w:hyperlink r:id="rId5" w:history="1">
+        <w:r>
+          <w:rPr>
+            <w:rStyle w:val="Hyperlink"/>
+          </w:rPr>
+          <w:t>https://tr</w:t>
+        </w:r>
+        <w:r>
+          <w:rPr>
+            <w:rStyle w:val="Hyperlink"/>
+          </w:rPr>
+          <w:t>y</w:t>
+        </w:r>
+        <w:r>
+          <w:rPr>
+            <w:rStyle w:val="Hyperlink"/>
+          </w:rPr>
+          <w:t>.github.io</w:t>
+        </w:r>
+      </w:hyperlink>
+      <w:r>
+        <w:t xml:space="preserve"> </w:t>
+      </w:r>
+      <w:r>
+        <w:t>and this picture</w:t>
+      </w:r>
+    </w:p>
+    <w:p>
+      <w:r>
+        <w:t xml:space="preserve"> </w:t>
+      </w:r>
+      <w:r>
+        <w:rPr>
+          <w:noProof/>
+        </w:rPr>
+        <w:drawing>
+          <wp:inline distT="0" distB="0" distL="0" distR="0">
+            <wp:extent cx="8839966" cy="5907536"/>
+            <wp:effectExtent l="0" t="0" r="0" b="0"/>
+            <wp:docPr id="2" name="Picture 2"/>
+            <wp:cNvGraphicFramePr>
+              <a:graphicFrameLocks xmlns:a="http://schemas.openxmlformats.org/drawingml/2006/main" noChangeAspect="1"/>
+            </wp:cNvGraphicFramePr>
+            <a:graphic xmlns:a="http://schemas.openxmlformats.org/drawingml/2006/main">
+              <a:graphicData uri="http://schemas.openxmlformats.org/drawingml/2006/picture">
+                <pic:pic xmlns:pic="http://schemas.openxmlformats.org/drawingml/2006/picture">
+                  <pic:nvPicPr>
+                    <pic:cNvPr id="2" name="1.git-operations.png"/>
+                    <pic:cNvPicPr/>
+                  </pic:nvPicPr>
+                  <pic:blipFill>
+                    <a:blip r:embed="rId6">
+                      <a:extLst>
+                        <a:ext uri="{28A0092B-C50C-407E-A947-70E740481C1C}">
+                          <a14:useLocalDpi xmlns:a14="http://schemas.microsoft.com/office/drawing/2010/main" val="0"/>
+                        </a:ext>
+                      </a:extLst>
+                    </a:blip>
+                    <a:stretch>
+                      <a:fillRect/>
+                    </a:stretch>
+                  </pic:blipFill>
+                  <pic:spPr>
+                    <a:xfrm>
+                      <a:off x="0" y="0"/>
+                      <a:ext cx="8839966" cy="5907536"/>
+                    </a:xfrm>
+                    <a:prstGeom prst="rect">
+                      <a:avLst/>
+                    </a:prstGeom>
+                  </pic:spPr>
+                </pic:pic>
+              </a:graphicData>
+            </a:graphic>
+          </wp:inline>
+        </w:drawing>
+      </w:r>
+    </w:p>
+    <w:p>
+      <w:r>
+        <w:rPr>
+          <w:rFonts w:ascii="Arial" w:hAnsi="Arial" w:cs="Arial"/>
+          <w:color w:val="242729"/>
+          <w:sz w:val="23"/>
+          <w:szCs w:val="23"/>
+          <w:shd w:val="clear" w:color="auto" w:fill="FFFFFF"/>
+        </w:rPr>
+        <w:t>HEAD is a reference to the last commit in the currently checked-out branch.</w:t>
+      </w:r>
     </w:p>
     <w:p/>
+    <w:tbl>
+      <w:tblPr>
+        <w:tblStyle w:val="TableGrid"/>
+        <w:tblW w:w="0" w:type="auto"/>
+        <w:tblLook w:val="04A0" w:firstRow="1" w:lastRow="0" w:firstColumn="1" w:lastColumn="0" w:noHBand="0" w:noVBand="1"/>
+      </w:tblPr>
+      <w:tblGrid>
+        <w:gridCol w:w="5215"/>
+        <w:gridCol w:w="17815"/>
+      </w:tblGrid>
+      <w:tr>
+        <w:tc>
+          <w:tcPr>
+            <w:tcW w:w="5215" w:type="dxa"/>
+          </w:tcPr>
+          <w:p>
+            <w:proofErr w:type="spellStart"/>
+            <w:r>
+              <w:t>git</w:t>
+            </w:r>
+            <w:proofErr w:type="spellEnd"/>
+            <w:r>
+              <w:t xml:space="preserve"> </w:t>
+            </w:r>
+            <w:r>
+              <w:t xml:space="preserve">clone </w:t>
+            </w:r>
+            <w:r>
+              <w:t>https://github.com/hassin23ayz/test.git</w:t>
+            </w:r>
+          </w:p>
+        </w:tc>
+        <w:tc>
+          <w:tcPr>
+            <w:tcW w:w="17815" w:type="dxa"/>
+          </w:tcPr>
+          <w:p>
+            <w:r>
+              <w:t xml:space="preserve">Initialize a </w:t>
+            </w:r>
+            <w:proofErr w:type="spellStart"/>
+            <w:r>
+              <w:t>git</w:t>
+            </w:r>
+            <w:proofErr w:type="spellEnd"/>
+            <w:r>
+              <w:t xml:space="preserve"> repository </w:t>
+            </w:r>
+            <w:r>
+              <w:rPr>
+                <w:rFonts w:ascii="Helvetica" w:hAnsi="Helvetica"/>
+                <w:color w:val="434343"/>
+                <w:shd w:val="clear" w:color="auto" w:fill="FFFFFF"/>
+              </w:rPr>
+              <w:t xml:space="preserve">The repository is a hidden directory where </w:t>
+            </w:r>
+            <w:proofErr w:type="spellStart"/>
+            <w:r>
+              <w:rPr>
+                <w:rFonts w:ascii="Helvetica" w:hAnsi="Helvetica"/>
+                <w:color w:val="434343"/>
+                <w:shd w:val="clear" w:color="auto" w:fill="FFFFFF"/>
+              </w:rPr>
+              <w:t>Git</w:t>
+            </w:r>
+            <w:proofErr w:type="spellEnd"/>
+            <w:r>
+              <w:rPr>
+                <w:rFonts w:ascii="Helvetica" w:hAnsi="Helvetica"/>
+                <w:color w:val="434343"/>
+                <w:shd w:val="clear" w:color="auto" w:fill="FFFFFF"/>
+              </w:rPr>
+              <w:t xml:space="preserve"> operates</w:t>
+            </w:r>
+            <w:r>
+              <w:rPr>
+                <w:rFonts w:ascii="Helvetica" w:hAnsi="Helvetica"/>
+                <w:color w:val="434343"/>
+                <w:shd w:val="clear" w:color="auto" w:fill="FFFFFF"/>
+              </w:rPr>
+              <w:t xml:space="preserve"> by Cloning [at first respiratory was created in </w:t>
+            </w:r>
+            <w:proofErr w:type="spellStart"/>
+            <w:r>
+              <w:rPr>
+                <w:rFonts w:ascii="Helvetica" w:hAnsi="Helvetica"/>
+                <w:color w:val="434343"/>
+                <w:shd w:val="clear" w:color="auto" w:fill="FFFFFF"/>
+              </w:rPr>
+              <w:t>github</w:t>
+            </w:r>
+            <w:proofErr w:type="spellEnd"/>
+            <w:r>
+              <w:rPr>
+                <w:rFonts w:ascii="Helvetica" w:hAnsi="Helvetica"/>
+                <w:color w:val="434343"/>
+                <w:shd w:val="clear" w:color="auto" w:fill="FFFFFF"/>
+              </w:rPr>
+              <w:t xml:space="preserve">] </w:t>
+            </w:r>
+          </w:p>
+        </w:tc>
+      </w:tr>
+      <w:tr>
+        <w:tc>
+          <w:tcPr>
+            <w:tcW w:w="5215" w:type="dxa"/>
+          </w:tcPr>
+          <w:p>
+            <w:proofErr w:type="spellStart"/>
+            <w:r>
+              <w:t>git</w:t>
+            </w:r>
+            <w:proofErr w:type="spellEnd"/>
+            <w:r>
+              <w:t xml:space="preserve"> status </w:t>
+            </w:r>
+          </w:p>
+        </w:tc>
+        <w:tc>
+          <w:tcPr>
+            <w:tcW w:w="17815" w:type="dxa"/>
+          </w:tcPr>
+          <w:p>
+            <w:r>
+              <w:t xml:space="preserve">For checking whether repository has changed </w:t>
+            </w:r>
+          </w:p>
+        </w:tc>
+      </w:tr>
+      <w:tr>
+        <w:tc>
+          <w:tcPr>
+            <w:tcW w:w="5215" w:type="dxa"/>
+          </w:tcPr>
+          <w:p/>
+        </w:tc>
+        <w:tc>
+          <w:tcPr>
+            <w:tcW w:w="17815" w:type="dxa"/>
+          </w:tcPr>
+          <w:p>
+            <w:r>
+              <w:t xml:space="preserve">New file is added </w:t>
+            </w:r>
+          </w:p>
+        </w:tc>
+      </w:tr>
+      <w:tr>
+        <w:tc>
+          <w:tcPr>
+            <w:tcW w:w="5215" w:type="dxa"/>
+          </w:tcPr>
+          <w:p>
+            <w:proofErr w:type="spellStart"/>
+            <w:r>
+              <w:t>git</w:t>
+            </w:r>
+            <w:proofErr w:type="spellEnd"/>
+            <w:r>
+              <w:t xml:space="preserve"> status </w:t>
+            </w:r>
+          </w:p>
+        </w:tc>
+        <w:tc>
+          <w:tcPr>
+            <w:tcW w:w="17815" w:type="dxa"/>
+          </w:tcPr>
+          <w:p>
+            <w:r>
+              <w:t>For checking whether repository has changed</w:t>
+            </w:r>
+          </w:p>
+        </w:tc>
+      </w:tr>
+      <w:tr>
+        <w:tc>
+          <w:tcPr>
+            <w:tcW w:w="5215" w:type="dxa"/>
+          </w:tcPr>
+          <w:p/>
+        </w:tc>
+        <w:tc>
+          <w:tcPr>
+            <w:tcW w:w="17815" w:type="dxa"/>
+          </w:tcPr>
+          <w:p>
+            <w:r>
+              <w:t>Untracked files :</w:t>
+            </w:r>
+            <w:r>
+              <w:t xml:space="preserve"> files list </w:t>
+            </w:r>
+          </w:p>
+        </w:tc>
+      </w:tr>
+      <w:tr>
+        <w:tc>
+          <w:tcPr>
+            <w:tcW w:w="5215" w:type="dxa"/>
+          </w:tcPr>
+          <w:p>
+            <w:proofErr w:type="spellStart"/>
+            <w:proofErr w:type="gramStart"/>
+            <w:r>
+              <w:t>git</w:t>
+            </w:r>
+            <w:proofErr w:type="spellEnd"/>
+            <w:proofErr w:type="gramEnd"/>
+            <w:r>
+              <w:t xml:space="preserve"> add .</w:t>
+            </w:r>
+          </w:p>
+        </w:tc>
+        <w:tc>
+          <w:tcPr>
+            <w:tcW w:w="17815" w:type="dxa"/>
+          </w:tcPr>
+          <w:p>
+            <w:r>
+              <w:t xml:space="preserve">Add all the untracked files from workspace to the staging area </w:t>
+            </w:r>
+          </w:p>
+        </w:tc>
+      </w:tr>
+      <w:tr>
+        <w:tc>
+          <w:tcPr>
+            <w:tcW w:w="5215" w:type="dxa"/>
+          </w:tcPr>
+          <w:p>
+            <w:proofErr w:type="spellStart"/>
+            <w:r>
+              <w:t>git</w:t>
+            </w:r>
+            <w:proofErr w:type="spellEnd"/>
+            <w:r>
+              <w:t xml:space="preserve"> status</w:t>
+            </w:r>
+          </w:p>
+        </w:tc>
+        <w:tc>
+          <w:tcPr>
+            <w:tcW w:w="17815" w:type="dxa"/>
+          </w:tcPr>
+          <w:p>
+            <w:r>
+              <w:t>For checking whether repository has changed</w:t>
+            </w:r>
+          </w:p>
+        </w:tc>
+      </w:tr>
+      <w:tr>
+        <w:tc>
+          <w:tcPr>
+            <w:tcW w:w="5215" w:type="dxa"/>
+          </w:tcPr>
+          <w:p/>
+        </w:tc>
+        <w:tc>
+          <w:tcPr>
+            <w:tcW w:w="17815" w:type="dxa"/>
+          </w:tcPr>
+          <w:p>
+            <w:r>
+              <w:t xml:space="preserve">Changes to be committed: files list.  </w:t>
+            </w:r>
+            <w:r>
+              <w:rPr>
+                <w:rFonts w:ascii="Helvetica" w:hAnsi="Helvetica"/>
+                <w:color w:val="434343"/>
+                <w:shd w:val="clear" w:color="auto" w:fill="FFFFFF"/>
+              </w:rPr>
+              <w:t>The files listed here are in the</w:t>
+            </w:r>
+            <w:r>
+              <w:rPr>
+                <w:rStyle w:val="apple-converted-space"/>
+                <w:rFonts w:ascii="Helvetica" w:hAnsi="Helvetica"/>
+                <w:color w:val="434343"/>
+                <w:shd w:val="clear" w:color="auto" w:fill="FFFFFF"/>
+              </w:rPr>
+              <w:t> </w:t>
+            </w:r>
+            <w:r>
+              <w:rPr>
+                <w:rStyle w:val="HTMLCode"/>
+                <w:rFonts w:ascii="Helvetica" w:eastAsiaTheme="minorHAnsi" w:hAnsi="Helvetica"/>
+                <w:color w:val="434343"/>
+                <w:sz w:val="24"/>
+                <w:szCs w:val="24"/>
+                <w:shd w:val="clear" w:color="auto" w:fill="FFFFFF"/>
+              </w:rPr>
+              <w:t>Staging Area</w:t>
+            </w:r>
+            <w:r>
+              <w:rPr>
+                <w:rFonts w:ascii="Helvetica" w:hAnsi="Helvetica"/>
+                <w:color w:val="434343"/>
+                <w:shd w:val="clear" w:color="auto" w:fill="FFFFFF"/>
+              </w:rPr>
+              <w:t>, and they are not in our repository yet. We could add or remove files from the stage before we store them in the repository</w:t>
+            </w:r>
+          </w:p>
+        </w:tc>
+      </w:tr>
+      <w:tr>
+        <w:tc>
+          <w:tcPr>
+            <w:tcW w:w="5215" w:type="dxa"/>
+          </w:tcPr>
+          <w:p>
+            <w:proofErr w:type="spellStart"/>
+            <w:r>
+              <w:t>git</w:t>
+            </w:r>
+            <w:proofErr w:type="spellEnd"/>
+            <w:r>
+              <w:t xml:space="preserve"> commit –m “First file added”</w:t>
+            </w:r>
+          </w:p>
+        </w:tc>
+        <w:tc>
+          <w:tcPr>
+            <w:tcW w:w="17815" w:type="dxa"/>
+          </w:tcPr>
+          <w:p>
+            <w:r>
+              <w:t xml:space="preserve">Store the staged changes to the local repo </w:t>
+            </w:r>
+            <w:r>
+              <w:t>commit all the files in the index</w:t>
+            </w:r>
+            <w:bookmarkStart w:id="0" w:name="_GoBack"/>
+            <w:bookmarkEnd w:id="0"/>
+          </w:p>
+        </w:tc>
+      </w:tr>
+      <w:tr>
+        <w:tc>
+          <w:tcPr>
+            <w:tcW w:w="5215" w:type="dxa"/>
+          </w:tcPr>
+          <w:p>
+            <w:proofErr w:type="spellStart"/>
+            <w:r>
+              <w:t>git</w:t>
+            </w:r>
+            <w:proofErr w:type="spellEnd"/>
+            <w:r>
+              <w:t xml:space="preserve"> add “*.txt” </w:t>
+            </w:r>
+          </w:p>
+        </w:tc>
+        <w:tc>
+          <w:tcPr>
+            <w:tcW w:w="17815" w:type="dxa"/>
+          </w:tcPr>
+          <w:p>
+            <w:r>
+              <w:t xml:space="preserve">Add many files of the same type from workspace to staging area </w:t>
+            </w:r>
+          </w:p>
+        </w:tc>
+      </w:tr>
+      <w:tr>
+        <w:tc>
+          <w:tcPr>
+            <w:tcW w:w="5215" w:type="dxa"/>
+          </w:tcPr>
+          <w:p>
+            <w:proofErr w:type="spellStart"/>
+            <w:r>
+              <w:lastRenderedPageBreak/>
+              <w:t>git</w:t>
+            </w:r>
+            <w:proofErr w:type="spellEnd"/>
+            <w:r>
+              <w:t xml:space="preserve"> log </w:t>
+            </w:r>
+          </w:p>
+        </w:tc>
+        <w:tc>
+          <w:tcPr>
+            <w:tcW w:w="17815" w:type="dxa"/>
+          </w:tcPr>
+          <w:p>
+            <w:r>
+              <w:t xml:space="preserve">Prints all the changes we have committed so far </w:t>
+            </w:r>
+          </w:p>
+        </w:tc>
+      </w:tr>
+      <w:tr>
+        <w:tc>
+          <w:tcPr>
+            <w:tcW w:w="5215" w:type="dxa"/>
+          </w:tcPr>
+          <w:p>
+            <w:proofErr w:type="spellStart"/>
+            <w:r>
+              <w:t>git</w:t>
+            </w:r>
+            <w:proofErr w:type="spellEnd"/>
+            <w:r>
+              <w:t xml:space="preserve"> push </w:t>
+            </w:r>
+            <w:r>
+              <w:t>origin master</w:t>
+            </w:r>
+          </w:p>
+        </w:tc>
+        <w:tc>
+          <w:tcPr>
+            <w:tcW w:w="17815" w:type="dxa"/>
+          </w:tcPr>
+          <w:p>
+            <w:r>
+              <w:t>Push local repo changes to the origin’s master branch</w:t>
+            </w:r>
+            <w:r>
+              <w:t xml:space="preserve">      [the name of our remote is origin] </w:t>
+            </w:r>
+          </w:p>
+        </w:tc>
+      </w:tr>
+      <w:tr>
+        <w:tc>
+          <w:tcPr>
+            <w:tcW w:w="5215" w:type="dxa"/>
+          </w:tcPr>
+          <w:p/>
+        </w:tc>
+        <w:tc>
+          <w:tcPr>
+            <w:tcW w:w="17815" w:type="dxa"/>
+          </w:tcPr>
+          <w:p>
+            <w:r>
+              <w:t xml:space="preserve">Now clone the repo at another directory and make change on the file then push it </w:t>
+            </w:r>
+          </w:p>
+        </w:tc>
+      </w:tr>
+      <w:tr>
+        <w:tc>
+          <w:tcPr>
+            <w:tcW w:w="5215" w:type="dxa"/>
+          </w:tcPr>
+          <w:p>
+            <w:proofErr w:type="spellStart"/>
+            <w:r>
+              <w:t>git</w:t>
+            </w:r>
+            <w:proofErr w:type="spellEnd"/>
+            <w:r>
+              <w:t xml:space="preserve"> pull origin master  </w:t>
+            </w:r>
+          </w:p>
+        </w:tc>
+        <w:tc>
+          <w:tcPr>
+            <w:tcW w:w="17815" w:type="dxa"/>
+          </w:tcPr>
+          <w:p>
+            <w:r>
+              <w:t xml:space="preserve">Pull the remote repo changes in the workspace </w:t>
+            </w:r>
+          </w:p>
+        </w:tc>
+      </w:tr>
+      <w:tr>
+        <w:tc>
+          <w:tcPr>
+            <w:tcW w:w="5215" w:type="dxa"/>
+          </w:tcPr>
+          <w:p/>
+        </w:tc>
+        <w:tc>
+          <w:tcPr>
+            <w:tcW w:w="17815" w:type="dxa"/>
+          </w:tcPr>
+          <w:p>
+            <w:r>
+              <w:t xml:space="preserve">Changes are shown in the command line </w:t>
+            </w:r>
+          </w:p>
+        </w:tc>
+      </w:tr>
+      <w:tr>
+        <w:tc>
+          <w:tcPr>
+            <w:tcW w:w="5215" w:type="dxa"/>
+          </w:tcPr>
+          <w:p>
+            <w:proofErr w:type="spellStart"/>
+            <w:r>
+              <w:t>git</w:t>
+            </w:r>
+            <w:proofErr w:type="spellEnd"/>
+            <w:r>
+              <w:t xml:space="preserve"> diff HEAD </w:t>
+            </w:r>
+          </w:p>
+        </w:tc>
+        <w:tc>
+          <w:tcPr>
+            <w:tcW w:w="17815" w:type="dxa"/>
+          </w:tcPr>
+          <w:p>
+            <w:r>
+              <w:t xml:space="preserve">Look what is different </w:t>
+            </w:r>
+            <w:r>
+              <w:t xml:space="preserve">between the workspace and the local repo </w:t>
+            </w:r>
+            <w:r>
+              <w:rPr>
+                <w:b/>
+              </w:rPr>
+              <w:t>files</w:t>
+            </w:r>
+            <w:r>
+              <w:t xml:space="preserve">. </w:t>
+            </w:r>
+            <w:r>
+              <w:t xml:space="preserve">[i.e. the last commit : where the HEAD is now] </w:t>
+            </w:r>
+          </w:p>
+          <w:p>
+            <w:r>
+              <w:t xml:space="preserve">Difference will be checked only between the common files of both the workspace and the HEAD </w:t>
+            </w:r>
+          </w:p>
+        </w:tc>
+      </w:tr>
+      <w:tr>
+        <w:tc>
+          <w:tcPr>
+            <w:tcW w:w="5215" w:type="dxa"/>
+          </w:tcPr>
+          <w:p/>
+        </w:tc>
+        <w:tc>
+          <w:tcPr>
+            <w:tcW w:w="17815" w:type="dxa"/>
+          </w:tcPr>
+          <w:p>
+            <w:r>
+              <w:t>no output</w:t>
+            </w:r>
+          </w:p>
+        </w:tc>
+      </w:tr>
+      <w:tr>
+        <w:tc>
+          <w:tcPr>
+            <w:tcW w:w="5215" w:type="dxa"/>
+          </w:tcPr>
+          <w:p/>
+        </w:tc>
+        <w:tc>
+          <w:tcPr>
+            <w:tcW w:w="17815" w:type="dxa"/>
+          </w:tcPr>
+          <w:p>
+            <w:r>
+              <w:t xml:space="preserve">Now </w:t>
+            </w:r>
+            <w:proofErr w:type="spellStart"/>
+            <w:r>
+              <w:t>firstFile</w:t>
+            </w:r>
+            <w:proofErr w:type="spellEnd"/>
+            <w:r>
+              <w:t xml:space="preserve"> is modified </w:t>
+            </w:r>
+          </w:p>
+        </w:tc>
+      </w:tr>
+      <w:tr>
+        <w:tc>
+          <w:tcPr>
+            <w:tcW w:w="5215" w:type="dxa"/>
+          </w:tcPr>
+          <w:p>
+            <w:proofErr w:type="spellStart"/>
+            <w:r>
+              <w:t>git</w:t>
+            </w:r>
+            <w:proofErr w:type="spellEnd"/>
+            <w:r>
+              <w:t xml:space="preserve"> diff HEAD</w:t>
+            </w:r>
+          </w:p>
+        </w:tc>
+        <w:tc>
+          <w:tcPr>
+            <w:tcW w:w="17815" w:type="dxa"/>
+          </w:tcPr>
+          <w:p>
+            <w:r>
+              <w:t xml:space="preserve">Changes are shown TODO: can I sync </w:t>
+            </w:r>
+            <w:proofErr w:type="spellStart"/>
+            <w:r>
+              <w:t>winmerge</w:t>
+            </w:r>
+            <w:proofErr w:type="spellEnd"/>
+            <w:r>
+              <w:t xml:space="preserve"> here? </w:t>
+            </w:r>
+          </w:p>
+        </w:tc>
+      </w:tr>
+      <w:tr>
+        <w:tc>
+          <w:tcPr>
+            <w:tcW w:w="5215" w:type="dxa"/>
+          </w:tcPr>
+          <w:p>
+            <w:proofErr w:type="spellStart"/>
+            <w:proofErr w:type="gramStart"/>
+            <w:r>
+              <w:t>git</w:t>
+            </w:r>
+            <w:proofErr w:type="spellEnd"/>
+            <w:proofErr w:type="gramEnd"/>
+            <w:r>
+              <w:t xml:space="preserve"> add .</w:t>
+            </w:r>
+          </w:p>
+        </w:tc>
+        <w:tc>
+          <w:tcPr>
+            <w:tcW w:w="17815" w:type="dxa"/>
+          </w:tcPr>
+          <w:p>
+            <w:r>
+              <w:t xml:space="preserve">Stage </w:t>
+            </w:r>
+            <w:r>
+              <w:t>the untracked</w:t>
+            </w:r>
+            <w:r>
+              <w:t>/modified</w:t>
+            </w:r>
+            <w:r>
+              <w:t xml:space="preserve"> files from workspace to the staging area</w:t>
+            </w:r>
+          </w:p>
+        </w:tc>
+      </w:tr>
+      <w:tr>
+        <w:tc>
+          <w:tcPr>
+            <w:tcW w:w="5215" w:type="dxa"/>
+          </w:tcPr>
+          <w:p>
+            <w:proofErr w:type="spellStart"/>
+            <w:r>
+              <w:t>git</w:t>
+            </w:r>
+            <w:proofErr w:type="spellEnd"/>
+            <w:r>
+              <w:t xml:space="preserve"> diff --staged</w:t>
+            </w:r>
+          </w:p>
+        </w:tc>
+        <w:tc>
+          <w:tcPr>
+            <w:tcW w:w="17815" w:type="dxa"/>
+          </w:tcPr>
+          <w:p>
+            <w:r>
+              <w:t xml:space="preserve">Look the </w:t>
+            </w:r>
+            <w:r>
+              <w:t xml:space="preserve">difference between the </w:t>
+            </w:r>
+            <w:r>
+              <w:t>staged area</w:t>
+            </w:r>
+            <w:r>
+              <w:t xml:space="preserve"> &amp; the local Repo</w:t>
+            </w:r>
+          </w:p>
+        </w:tc>
+      </w:tr>
+      <w:tr>
+        <w:tc>
+          <w:tcPr>
+            <w:tcW w:w="5215" w:type="dxa"/>
+          </w:tcPr>
+          <w:p/>
+        </w:tc>
+        <w:tc>
+          <w:tcPr>
+            <w:tcW w:w="17815" w:type="dxa"/>
+          </w:tcPr>
+          <w:p>
+            <w:r>
+              <w:t xml:space="preserve">Changes are shown </w:t>
+            </w:r>
+            <w:r>
+              <w:t>as local repo is not yet updated by the staged area</w:t>
+            </w:r>
+          </w:p>
+        </w:tc>
+      </w:tr>
+      <w:tr>
+        <w:tc>
+          <w:tcPr>
+            <w:tcW w:w="5215" w:type="dxa"/>
+          </w:tcPr>
+          <w:p/>
+        </w:tc>
+        <w:tc>
+          <w:tcPr>
+            <w:tcW w:w="17815" w:type="dxa"/>
+          </w:tcPr>
+          <w:p>
+            <w:r>
+              <w:t xml:space="preserve">Now </w:t>
+            </w:r>
+            <w:r>
+              <w:t xml:space="preserve">you can </w:t>
+            </w:r>
+            <w:proofErr w:type="spellStart"/>
+            <w:r>
+              <w:t>unstage</w:t>
+            </w:r>
+            <w:proofErr w:type="spellEnd"/>
+            <w:r>
+              <w:t xml:space="preserve"> </w:t>
+            </w:r>
+            <w:r>
+              <w:t xml:space="preserve">also </w:t>
+            </w:r>
+            <w:r>
+              <w:t xml:space="preserve">and make staged area files equal to </w:t>
+            </w:r>
+          </w:p>
+        </w:tc>
+      </w:tr>
+      <w:tr>
+        <w:tc>
+          <w:tcPr>
+            <w:tcW w:w="5215" w:type="dxa"/>
+          </w:tcPr>
+          <w:p>
+            <w:proofErr w:type="spellStart"/>
+            <w:r>
+              <w:t>git</w:t>
+            </w:r>
+            <w:proofErr w:type="spellEnd"/>
+            <w:r>
+              <w:t xml:space="preserve"> </w:t>
+            </w:r>
+            <w:r>
+              <w:t xml:space="preserve">reset </w:t>
+            </w:r>
+            <w:r>
+              <w:t>firstFile.txt</w:t>
+            </w:r>
+          </w:p>
+        </w:tc>
+        <w:tc>
+          <w:tcPr>
+            <w:tcW w:w="17815" w:type="dxa"/>
+          </w:tcPr>
+          <w:p>
+            <w:r>
+              <w:t xml:space="preserve">Staged is </w:t>
+            </w:r>
+            <w:proofErr w:type="spellStart"/>
+            <w:r>
+              <w:t>unstaged</w:t>
+            </w:r>
+            <w:proofErr w:type="spellEnd"/>
+            <w:r>
+              <w:t xml:space="preserve"> for this particular file </w:t>
+            </w:r>
+          </w:p>
+        </w:tc>
+      </w:tr>
+      <w:tr>
+        <w:tc>
+          <w:tcPr>
+            <w:tcW w:w="5215" w:type="dxa"/>
+          </w:tcPr>
+          <w:p>
+            <w:proofErr w:type="spellStart"/>
+            <w:r>
+              <w:t>git</w:t>
+            </w:r>
+            <w:proofErr w:type="spellEnd"/>
+            <w:r>
+              <w:t xml:space="preserve"> checkout – firstFile.txt</w:t>
+            </w:r>
+          </w:p>
+        </w:tc>
+        <w:tc>
+          <w:tcPr>
+            <w:tcW w:w="17815" w:type="dxa"/>
+          </w:tcPr>
+          <w:p>
+            <w:r>
+              <w:t xml:space="preserve">To discard changes in the working directory </w:t>
+            </w:r>
+          </w:p>
+        </w:tc>
+      </w:tr>
+      <w:tr>
+        <w:tc>
+          <w:tcPr>
+            <w:tcW w:w="5215" w:type="dxa"/>
+          </w:tcPr>
+          <w:p/>
+        </w:tc>
+        <w:tc>
+          <w:tcPr>
+            <w:tcW w:w="17815" w:type="dxa"/>
+          </w:tcPr>
+          <w:p/>
+        </w:tc>
+      </w:tr>
+      <w:tr>
+        <w:tc>
+          <w:tcPr>
+            <w:tcW w:w="5215" w:type="dxa"/>
+          </w:tcPr>
+          <w:p/>
+        </w:tc>
+        <w:tc>
+          <w:tcPr>
+            <w:tcW w:w="17815" w:type="dxa"/>
+          </w:tcPr>
+          <w:p/>
+        </w:tc>
+      </w:tr>
+      <w:tr>
+        <w:tc>
+          <w:tcPr>
+            <w:tcW w:w="5215" w:type="dxa"/>
+          </w:tcPr>
+          <w:p/>
+        </w:tc>
+        <w:tc>
+          <w:tcPr>
+            <w:tcW w:w="17815" w:type="dxa"/>
+          </w:tcPr>
+          <w:p/>
+        </w:tc>
+      </w:tr>
+      <w:tr>
+        <w:tc>
+          <w:tcPr>
+            <w:tcW w:w="5215" w:type="dxa"/>
+          </w:tcPr>
+          <w:p/>
+        </w:tc>
+        <w:tc>
+          <w:tcPr>
+            <w:tcW w:w="17815" w:type="dxa"/>
+          </w:tcPr>
+          <w:p/>
+        </w:tc>
+      </w:tr>
+      <w:tr>
+        <w:tc>
+          <w:tcPr>
+            <w:tcW w:w="5215" w:type="dxa"/>
+          </w:tcPr>
+          <w:p/>
+        </w:tc>
+        <w:tc>
+          <w:tcPr>
+            <w:tcW w:w="17815" w:type="dxa"/>
+          </w:tcPr>
+          <w:p/>
+        </w:tc>
+      </w:tr>
+    </w:tbl>
     <w:p/>
     <w:p/>
     <w:sectPr>
@@ -1114,6 +2112,47 @@
       </w:tblCellMar>
     </w:tblPr>
   </w:style>
+  <w:style w:type="character" w:styleId="Hyperlink">
+    <w:name w:val="Hyperlink"/>
+    <w:basedOn w:val="DefaultParagraphFont"/>
+    <w:uiPriority w:val="99"/>
+    <w:unhideWhenUsed/>
+    <w:rsid w:val="00FA3CA2"/>
+    <w:rPr>
+      <w:color w:val="0563C1" w:themeColor="hyperlink"/>
+      <w:u w:val="single"/>
+    </w:rPr>
+  </w:style>
+  <w:style w:type="character" w:styleId="FollowedHyperlink">
+    <w:name w:val="FollowedHyperlink"/>
+    <w:basedOn w:val="DefaultParagraphFont"/>
+    <w:uiPriority w:val="99"/>
+    <w:semiHidden/>
+    <w:unhideWhenUsed/>
+    <w:rsid w:val="00FA3CA2"/>
+    <w:rPr>
+      <w:color w:val="954F72" w:themeColor="followedHyperlink"/>
+      <w:u w:val="single"/>
+    </w:rPr>
+  </w:style>
+  <w:style w:type="character" w:customStyle="1" w:styleId="apple-converted-space">
+    <w:name w:val="apple-converted-space"/>
+    <w:basedOn w:val="DefaultParagraphFont"/>
+    <w:rsid w:val="00A17BCB"/>
+  </w:style>
+  <w:style w:type="character" w:styleId="HTMLCode">
+    <w:name w:val="HTML Code"/>
+    <w:basedOn w:val="DefaultParagraphFont"/>
+    <w:uiPriority w:val="99"/>
+    <w:semiHidden/>
+    <w:unhideWhenUsed/>
+    <w:rsid w:val="00A17BCB"/>
+    <w:rPr>
+      <w:rFonts w:ascii="Courier New" w:eastAsia="Times New Roman" w:hAnsi="Courier New" w:cs="Courier New"/>
+      <w:sz w:val="20"/>
+      <w:szCs w:val="20"/>
+    </w:rPr>
+  </w:style>
 </w:styles>
 </file>
 

</xml_diff>

<commit_message>
embedded product design flow mind map added
</commit_message>
<xml_diff>
--- a/Git/usual Git commands.docx
+++ b/Git/usual Git commands.docx
@@ -26,19 +26,9 @@
             <w:tcW w:w="4495" w:type="dxa"/>
           </w:tcPr>
           <w:p>
-            <w:proofErr w:type="spellStart"/>
-            <w:r>
-              <w:t>git</w:t>
-            </w:r>
-            <w:proofErr w:type="spellEnd"/>
-            <w:r>
-              <w:t xml:space="preserve"> </w:t>
-            </w:r>
-            <w:proofErr w:type="spellStart"/>
-            <w:r>
-              <w:t>init</w:t>
-            </w:r>
-            <w:proofErr w:type="spellEnd"/>
+            <w:r>
+              <w:t>git init</w:t>
+            </w:r>
           </w:p>
         </w:tc>
         <w:tc>
@@ -47,23 +37,7 @@
           </w:tcPr>
           <w:p>
             <w:r>
-              <w:t xml:space="preserve">Initialize </w:t>
-            </w:r>
-            <w:proofErr w:type="spellStart"/>
-            <w:r>
-              <w:t>git</w:t>
-            </w:r>
-            <w:proofErr w:type="spellEnd"/>
-            <w:r>
-              <w:t xml:space="preserve"> file system in the current directory [a hidden .</w:t>
-            </w:r>
-            <w:proofErr w:type="spellStart"/>
-            <w:r>
-              <w:t>git</w:t>
-            </w:r>
-            <w:proofErr w:type="spellEnd"/>
-            <w:r>
-              <w:t xml:space="preserve"> folder will be created]</w:t>
+              <w:t>Initialize git file system in the current directory [a hidden .git folder will be created]</w:t>
             </w:r>
           </w:p>
         </w:tc>
@@ -77,13 +51,8 @@
             <w:tcW w:w="4495" w:type="dxa"/>
           </w:tcPr>
           <w:p>
-            <w:proofErr w:type="spellStart"/>
-            <w:r>
-              <w:t>git</w:t>
-            </w:r>
-            <w:proofErr w:type="spellEnd"/>
-            <w:r>
-              <w:t xml:space="preserve"> status</w:t>
+            <w:r>
+              <w:t>git status</w:t>
             </w:r>
           </w:p>
         </w:tc>
@@ -107,15 +76,8 @@
             <w:tcW w:w="4495" w:type="dxa"/>
           </w:tcPr>
           <w:p>
-            <w:proofErr w:type="spellStart"/>
-            <w:proofErr w:type="gramStart"/>
-            <w:r>
-              <w:t>git</w:t>
-            </w:r>
-            <w:proofErr w:type="spellEnd"/>
-            <w:proofErr w:type="gramEnd"/>
-            <w:r>
-              <w:t xml:space="preserve"> add .</w:t>
+            <w:r>
+              <w:t>git add .</w:t>
             </w:r>
           </w:p>
         </w:tc>
@@ -125,13 +87,8 @@
           </w:tcPr>
           <w:p>
             <w:r>
-              <w:t xml:space="preserve">Add  to the current </w:t>
-            </w:r>
-            <w:proofErr w:type="spellStart"/>
-            <w:r>
-              <w:t>filesystem</w:t>
-            </w:r>
-            <w:proofErr w:type="spellEnd"/>
+              <w:t>Add  to the current filesystem</w:t>
+            </w:r>
           </w:p>
         </w:tc>
       </w:tr>
@@ -144,15 +101,8 @@
             <w:tcW w:w="4495" w:type="dxa"/>
           </w:tcPr>
           <w:p>
-            <w:proofErr w:type="spellStart"/>
-            <w:proofErr w:type="gramStart"/>
-            <w:r>
-              <w:t>git</w:t>
-            </w:r>
-            <w:proofErr w:type="spellEnd"/>
-            <w:proofErr w:type="gramEnd"/>
-            <w:r>
-              <w:t xml:space="preserve"> add –A .</w:t>
+            <w:r>
+              <w:t>git add –A .</w:t>
             </w:r>
           </w:p>
         </w:tc>
@@ -162,65 +112,7 @@
           </w:tcPr>
           <w:p>
             <w:r>
-              <w:t xml:space="preserve">If you have deleted many files then after </w:t>
-            </w:r>
-            <w:proofErr w:type="spellStart"/>
-            <w:r>
-              <w:t>git</w:t>
-            </w:r>
-            <w:proofErr w:type="spellEnd"/>
-            <w:r>
-              <w:t xml:space="preserve"> </w:t>
-            </w:r>
-            <w:proofErr w:type="gramStart"/>
-            <w:r>
-              <w:t>add .</w:t>
-            </w:r>
-            <w:proofErr w:type="gramEnd"/>
-            <w:r>
-              <w:t xml:space="preserve">  </w:t>
-            </w:r>
-            <w:proofErr w:type="spellStart"/>
-            <w:proofErr w:type="gramStart"/>
-            <w:r>
-              <w:t>git</w:t>
-            </w:r>
-            <w:proofErr w:type="spellEnd"/>
-            <w:proofErr w:type="gramEnd"/>
-            <w:r>
-              <w:t xml:space="preserve"> status still shows untracked files then do it </w:t>
-            </w:r>
-            <w:proofErr w:type="spellStart"/>
-            <w:r>
-              <w:t>its</w:t>
-            </w:r>
-            <w:proofErr w:type="spellEnd"/>
-            <w:r>
-              <w:t xml:space="preserve"> like telling </w:t>
-            </w:r>
-            <w:proofErr w:type="spellStart"/>
-            <w:r>
-              <w:t>git</w:t>
-            </w:r>
-            <w:proofErr w:type="spellEnd"/>
-            <w:r>
-              <w:t xml:space="preserve"> </w:t>
-            </w:r>
-            <w:proofErr w:type="spellStart"/>
-            <w:r>
-              <w:t>filesystem</w:t>
-            </w:r>
-            <w:proofErr w:type="spellEnd"/>
-            <w:r>
-              <w:t xml:space="preserve"> to accept the current files at its </w:t>
-            </w:r>
-            <w:proofErr w:type="spellStart"/>
-            <w:r>
-              <w:t>filesystem</w:t>
-            </w:r>
-            <w:proofErr w:type="spellEnd"/>
-            <w:r>
-              <w:t xml:space="preserve"> forcefully.</w:t>
+              <w:t>If you have deleted many files then after git add .  git status still shows untracked files then do it its like telling git filesystem to accept the current files at its filesystem forcefully.</w:t>
             </w:r>
           </w:p>
         </w:tc>
@@ -234,13 +126,8 @@
             <w:tcW w:w="4495" w:type="dxa"/>
           </w:tcPr>
           <w:p>
-            <w:proofErr w:type="spellStart"/>
-            <w:r>
-              <w:t>git</w:t>
-            </w:r>
-            <w:proofErr w:type="spellEnd"/>
-            <w:r>
-              <w:t xml:space="preserve"> commit –m “comment your current state”</w:t>
+            <w:r>
+              <w:t>git commit –m “comment your current state”</w:t>
             </w:r>
           </w:p>
         </w:tc>
@@ -264,21 +151,8 @@
             <w:tcW w:w="4495" w:type="dxa"/>
           </w:tcPr>
           <w:p>
-            <w:proofErr w:type="spellStart"/>
-            <w:r>
-              <w:t>git</w:t>
-            </w:r>
-            <w:proofErr w:type="spellEnd"/>
-            <w:r>
-              <w:t xml:space="preserve"> pull origin [</w:t>
-            </w:r>
-            <w:proofErr w:type="spellStart"/>
-            <w:r>
-              <w:t>branch_name</w:t>
-            </w:r>
-            <w:proofErr w:type="spellEnd"/>
-            <w:r>
-              <w:t>]</w:t>
+            <w:r>
+              <w:t>git pull origin [branch_name]</w:t>
             </w:r>
           </w:p>
         </w:tc>
@@ -291,39 +165,7 @@
               <w:t xml:space="preserve">Pull the origin and update your branch </w:t>
             </w:r>
             <w:r>
-              <w:t>[</w:t>
-            </w:r>
-            <w:proofErr w:type="spellStart"/>
-            <w:r>
-              <w:t>git</w:t>
-            </w:r>
-            <w:proofErr w:type="spellEnd"/>
-            <w:r>
-              <w:t xml:space="preserve"> pull is actually </w:t>
-            </w:r>
-            <w:proofErr w:type="spellStart"/>
-            <w:r>
-              <w:t>git</w:t>
-            </w:r>
-            <w:proofErr w:type="spellEnd"/>
-            <w:r>
-              <w:t xml:space="preserve"> fetch followed by a </w:t>
-            </w:r>
-            <w:proofErr w:type="spellStart"/>
-            <w:r>
-              <w:t>git</w:t>
-            </w:r>
-            <w:proofErr w:type="spellEnd"/>
-            <w:r>
-              <w:t xml:space="preserve"> merge] always use </w:t>
-            </w:r>
-            <w:proofErr w:type="spellStart"/>
-            <w:r>
-              <w:t>git</w:t>
-            </w:r>
-            <w:proofErr w:type="spellEnd"/>
-            <w:r>
-              <w:t xml:space="preserve"> pull </w:t>
+              <w:t xml:space="preserve">[git pull is actually git fetch followed by a git merge] always use git pull </w:t>
             </w:r>
           </w:p>
         </w:tc>
@@ -337,21 +179,8 @@
             <w:tcW w:w="4495" w:type="dxa"/>
           </w:tcPr>
           <w:p>
-            <w:proofErr w:type="spellStart"/>
-            <w:r>
-              <w:t>git</w:t>
-            </w:r>
-            <w:proofErr w:type="spellEnd"/>
-            <w:r>
-              <w:t xml:space="preserve"> push origin [</w:t>
-            </w:r>
-            <w:proofErr w:type="spellStart"/>
-            <w:r>
-              <w:t>branch_name</w:t>
-            </w:r>
-            <w:proofErr w:type="spellEnd"/>
-            <w:r>
-              <w:t>]</w:t>
+            <w:r>
+              <w:t>git push origin [branch_name]</w:t>
             </w:r>
           </w:p>
         </w:tc>
@@ -375,21 +204,8 @@
             <w:tcW w:w="4495" w:type="dxa"/>
           </w:tcPr>
           <w:p>
-            <w:proofErr w:type="spellStart"/>
-            <w:r>
-              <w:t>git</w:t>
-            </w:r>
-            <w:proofErr w:type="spellEnd"/>
-            <w:r>
-              <w:t xml:space="preserve"> checkout [</w:t>
-            </w:r>
-            <w:proofErr w:type="spellStart"/>
-            <w:r>
-              <w:t>branch_name</w:t>
-            </w:r>
-            <w:proofErr w:type="spellEnd"/>
-            <w:r>
-              <w:t>]</w:t>
+            <w:r>
+              <w:t>git checkout [branch_name]</w:t>
             </w:r>
           </w:p>
         </w:tc>
@@ -413,27 +229,14 @@
             <w:tcW w:w="4495" w:type="dxa"/>
           </w:tcPr>
           <w:p>
-            <w:proofErr w:type="spellStart"/>
-            <w:r>
-              <w:t>git</w:t>
-            </w:r>
-            <w:proofErr w:type="spellEnd"/>
-            <w:r>
-              <w:t xml:space="preserve"> reset </w:t>
+            <w:r>
+              <w:t xml:space="preserve">git reset </w:t>
             </w:r>
             <w:r>
               <w:t xml:space="preserve"> - - </w:t>
             </w:r>
             <w:r>
-              <w:t>hard [</w:t>
-            </w:r>
-            <w:proofErr w:type="spellStart"/>
-            <w:r>
-              <w:t>commitNo</w:t>
-            </w:r>
-            <w:proofErr w:type="spellEnd"/>
-            <w:r>
-              <w:t>]</w:t>
+              <w:t>hard [commitNo]</w:t>
             </w:r>
           </w:p>
         </w:tc>
@@ -480,24 +283,11 @@
             <w:tcW w:w="4495" w:type="dxa"/>
           </w:tcPr>
           <w:p>
-            <w:proofErr w:type="spellStart"/>
-            <w:r>
-              <w:t>git</w:t>
-            </w:r>
-            <w:proofErr w:type="spellEnd"/>
-            <w:r>
-              <w:t xml:space="preserve"> branch –d </w:t>
-            </w:r>
-            <w:r>
-              <w:t>[</w:t>
-            </w:r>
-            <w:proofErr w:type="spellStart"/>
-            <w:r>
-              <w:t>branch_name</w:t>
-            </w:r>
-            <w:proofErr w:type="spellEnd"/>
-            <w:r>
-              <w:t>]</w:t>
+            <w:r>
+              <w:t xml:space="preserve">git branch –d </w:t>
+            </w:r>
+            <w:r>
+              <w:t>[branch_name]</w:t>
             </w:r>
             <w:r>
               <w:t xml:space="preserve">                                      </w:t>
@@ -524,13 +314,8 @@
             <w:tcW w:w="4495" w:type="dxa"/>
           </w:tcPr>
           <w:p>
-            <w:proofErr w:type="spellStart"/>
-            <w:r>
-              <w:t>git</w:t>
-            </w:r>
-            <w:proofErr w:type="spellEnd"/>
-            <w:r>
-              <w:t xml:space="preserve"> push origin –delete [remote branch]                     </w:t>
+            <w:r>
+              <w:t xml:space="preserve">git push origin –delete [remote branch]                     </w:t>
             </w:r>
           </w:p>
         </w:tc>
@@ -549,7 +334,6 @@
         </w:tc>
       </w:tr>
     </w:tbl>
-    <w:p/>
     <w:p/>
     <w:p/>
     <w:p/>
@@ -571,6 +355,7 @@
     <w:p/>
     <w:p>
       <w:r>
+        <w:lastRenderedPageBreak/>
         <w:t xml:space="preserve">Following tutorial from </w:t>
       </w:r>
       <w:hyperlink r:id="rId5" w:history="1">
@@ -578,19 +363,7 @@
           <w:rPr>
             <w:rStyle w:val="Hyperlink"/>
           </w:rPr>
-          <w:t>https://tr</w:t>
-        </w:r>
-        <w:r>
-          <w:rPr>
-            <w:rStyle w:val="Hyperlink"/>
-          </w:rPr>
-          <w:t>y</w:t>
-        </w:r>
-        <w:r>
-          <w:rPr>
-            <w:rStyle w:val="Hyperlink"/>
-          </w:rPr>
-          <w:t>.github.io</w:t>
+          <w:t>https://try.github.io</w:t>
         </w:r>
       </w:hyperlink>
       <w:r>
@@ -680,13 +453,8 @@
             <w:tcW w:w="5215" w:type="dxa"/>
           </w:tcPr>
           <w:p>
-            <w:proofErr w:type="spellStart"/>
-            <w:r>
-              <w:t>git</w:t>
-            </w:r>
-            <w:proofErr w:type="spellEnd"/>
-            <w:r>
-              <w:t xml:space="preserve"> </w:t>
+            <w:r>
+              <w:t xml:space="preserve">git </w:t>
             </w:r>
             <w:r>
               <w:t xml:space="preserve">clone </w:t>
@@ -702,15 +470,7 @@
           </w:tcPr>
           <w:p>
             <w:r>
-              <w:t xml:space="preserve">Initialize a </w:t>
-            </w:r>
-            <w:proofErr w:type="spellStart"/>
-            <w:r>
-              <w:t>git</w:t>
-            </w:r>
-            <w:proofErr w:type="spellEnd"/>
-            <w:r>
-              <w:t xml:space="preserve"> repository </w:t>
+              <w:t xml:space="preserve">Initialize a git repository </w:t>
             </w:r>
             <w:r>
               <w:rPr>
@@ -718,68 +478,27 @@
                 <w:color w:val="434343"/>
                 <w:shd w:val="clear" w:color="auto" w:fill="FFFFFF"/>
               </w:rPr>
-              <w:t xml:space="preserve">The repository is a hidden directory where </w:t>
-            </w:r>
-            <w:proofErr w:type="spellStart"/>
+              <w:t>The repository is a hidden directory where Git operates</w:t>
+            </w:r>
             <w:r>
               <w:rPr>
                 <w:rFonts w:ascii="Helvetica" w:hAnsi="Helvetica"/>
                 <w:color w:val="434343"/>
                 <w:shd w:val="clear" w:color="auto" w:fill="FFFFFF"/>
               </w:rPr>
-              <w:t>Git</w:t>
-            </w:r>
-            <w:proofErr w:type="spellEnd"/>
-            <w:r>
-              <w:rPr>
-                <w:rFonts w:ascii="Helvetica" w:hAnsi="Helvetica"/>
-                <w:color w:val="434343"/>
-                <w:shd w:val="clear" w:color="auto" w:fill="FFFFFF"/>
-              </w:rPr>
-              <w:t xml:space="preserve"> operates</w:t>
-            </w:r>
-            <w:r>
-              <w:rPr>
-                <w:rFonts w:ascii="Helvetica" w:hAnsi="Helvetica"/>
-                <w:color w:val="434343"/>
-                <w:shd w:val="clear" w:color="auto" w:fill="FFFFFF"/>
-              </w:rPr>
-              <w:t xml:space="preserve"> by Cloning [at first respiratory was created in </w:t>
-            </w:r>
-            <w:proofErr w:type="spellStart"/>
-            <w:r>
-              <w:rPr>
-                <w:rFonts w:ascii="Helvetica" w:hAnsi="Helvetica"/>
-                <w:color w:val="434343"/>
-                <w:shd w:val="clear" w:color="auto" w:fill="FFFFFF"/>
-              </w:rPr>
-              <w:t>github</w:t>
-            </w:r>
-            <w:proofErr w:type="spellEnd"/>
-            <w:r>
-              <w:rPr>
-                <w:rFonts w:ascii="Helvetica" w:hAnsi="Helvetica"/>
-                <w:color w:val="434343"/>
-                <w:shd w:val="clear" w:color="auto" w:fill="FFFFFF"/>
-              </w:rPr>
-              <w:t xml:space="preserve">] </w:t>
-            </w:r>
-          </w:p>
-        </w:tc>
-      </w:tr>
-      <w:tr>
-        <w:tc>
-          <w:tcPr>
-            <w:tcW w:w="5215" w:type="dxa"/>
-          </w:tcPr>
-          <w:p>
-            <w:proofErr w:type="spellStart"/>
-            <w:r>
-              <w:t>git</w:t>
-            </w:r>
-            <w:proofErr w:type="spellEnd"/>
-            <w:r>
-              <w:t xml:space="preserve"> status </w:t>
+              <w:t xml:space="preserve"> by Cloning [at first respiratory was created in github] </w:t>
+            </w:r>
+          </w:p>
+        </w:tc>
+      </w:tr>
+      <w:tr>
+        <w:tc>
+          <w:tcPr>
+            <w:tcW w:w="5215" w:type="dxa"/>
+          </w:tcPr>
+          <w:p>
+            <w:r>
+              <w:t xml:space="preserve">git status </w:t>
             </w:r>
           </w:p>
         </w:tc>
@@ -818,13 +537,8 @@
             <w:tcW w:w="5215" w:type="dxa"/>
           </w:tcPr>
           <w:p>
-            <w:proofErr w:type="spellStart"/>
-            <w:r>
-              <w:t>git</w:t>
-            </w:r>
-            <w:proofErr w:type="spellEnd"/>
-            <w:r>
-              <w:t xml:space="preserve"> status </w:t>
+            <w:r>
+              <w:t xml:space="preserve">git status </w:t>
             </w:r>
           </w:p>
         </w:tc>
@@ -866,15 +580,8 @@
             <w:tcW w:w="5215" w:type="dxa"/>
           </w:tcPr>
           <w:p>
-            <w:proofErr w:type="spellStart"/>
-            <w:proofErr w:type="gramStart"/>
-            <w:r>
-              <w:t>git</w:t>
-            </w:r>
-            <w:proofErr w:type="spellEnd"/>
-            <w:proofErr w:type="gramEnd"/>
-            <w:r>
-              <w:t xml:space="preserve"> add .</w:t>
+            <w:r>
+              <w:t>git add .</w:t>
             </w:r>
           </w:p>
         </w:tc>
@@ -895,13 +602,8 @@
             <w:tcW w:w="5215" w:type="dxa"/>
           </w:tcPr>
           <w:p>
-            <w:proofErr w:type="spellStart"/>
-            <w:r>
-              <w:t>git</w:t>
-            </w:r>
-            <w:proofErr w:type="spellEnd"/>
-            <w:r>
-              <w:t xml:space="preserve"> status</w:t>
+            <w:r>
+              <w:t>git status</w:t>
             </w:r>
           </w:p>
         </w:tc>
@@ -976,13 +678,8 @@
             <w:tcW w:w="5215" w:type="dxa"/>
           </w:tcPr>
           <w:p>
-            <w:proofErr w:type="spellStart"/>
-            <w:r>
-              <w:t>git</w:t>
-            </w:r>
-            <w:proofErr w:type="spellEnd"/>
-            <w:r>
-              <w:t xml:space="preserve"> commit –m “First file added”</w:t>
+            <w:r>
+              <w:t>git commit –m “First file added”</w:t>
             </w:r>
           </w:p>
         </w:tc>
@@ -997,24 +694,17 @@
             <w:r>
               <w:t>commit all the files in the index</w:t>
             </w:r>
-            <w:bookmarkStart w:id="0" w:name="_GoBack"/>
-            <w:bookmarkEnd w:id="0"/>
-          </w:p>
-        </w:tc>
-      </w:tr>
-      <w:tr>
-        <w:tc>
-          <w:tcPr>
-            <w:tcW w:w="5215" w:type="dxa"/>
-          </w:tcPr>
-          <w:p>
-            <w:proofErr w:type="spellStart"/>
-            <w:r>
-              <w:t>git</w:t>
-            </w:r>
-            <w:proofErr w:type="spellEnd"/>
-            <w:r>
-              <w:t xml:space="preserve"> add “*.txt” </w:t>
+          </w:p>
+        </w:tc>
+      </w:tr>
+      <w:tr>
+        <w:tc>
+          <w:tcPr>
+            <w:tcW w:w="5215" w:type="dxa"/>
+          </w:tcPr>
+          <w:p>
+            <w:r>
+              <w:t xml:space="preserve">git add “*.txt” </w:t>
             </w:r>
           </w:p>
         </w:tc>
@@ -1035,41 +725,31 @@
             <w:tcW w:w="5215" w:type="dxa"/>
           </w:tcPr>
           <w:p>
-            <w:proofErr w:type="spellStart"/>
+            <w:r>
+              <w:t xml:space="preserve">git log </w:t>
+            </w:r>
+          </w:p>
+        </w:tc>
+        <w:tc>
+          <w:tcPr>
+            <w:tcW w:w="17815" w:type="dxa"/>
+          </w:tcPr>
+          <w:p>
+            <w:r>
+              <w:t xml:space="preserve">Prints all the changes we have committed so far </w:t>
+            </w:r>
+          </w:p>
+        </w:tc>
+      </w:tr>
+      <w:tr>
+        <w:tc>
+          <w:tcPr>
+            <w:tcW w:w="5215" w:type="dxa"/>
+          </w:tcPr>
+          <w:p>
             <w:r>
               <w:lastRenderedPageBreak/>
-              <w:t>git</w:t>
-            </w:r>
-            <w:proofErr w:type="spellEnd"/>
-            <w:r>
-              <w:t xml:space="preserve"> log </w:t>
-            </w:r>
-          </w:p>
-        </w:tc>
-        <w:tc>
-          <w:tcPr>
-            <w:tcW w:w="17815" w:type="dxa"/>
-          </w:tcPr>
-          <w:p>
-            <w:r>
-              <w:t xml:space="preserve">Prints all the changes we have committed so far </w:t>
-            </w:r>
-          </w:p>
-        </w:tc>
-      </w:tr>
-      <w:tr>
-        <w:tc>
-          <w:tcPr>
-            <w:tcW w:w="5215" w:type="dxa"/>
-          </w:tcPr>
-          <w:p>
-            <w:proofErr w:type="spellStart"/>
-            <w:r>
-              <w:t>git</w:t>
-            </w:r>
-            <w:proofErr w:type="spellEnd"/>
-            <w:r>
-              <w:t xml:space="preserve"> push </w:t>
+              <w:t xml:space="preserve">git push </w:t>
             </w:r>
             <w:r>
               <w:t>origin master</w:t>
@@ -1114,13 +794,8 @@
             <w:tcW w:w="5215" w:type="dxa"/>
           </w:tcPr>
           <w:p>
-            <w:proofErr w:type="spellStart"/>
-            <w:r>
-              <w:t>git</w:t>
-            </w:r>
-            <w:proofErr w:type="spellEnd"/>
-            <w:r>
-              <w:t xml:space="preserve"> pull origin master  </w:t>
+            <w:r>
+              <w:t xml:space="preserve">git pull origin master  </w:t>
             </w:r>
           </w:p>
         </w:tc>
@@ -1159,13 +834,8 @@
             <w:tcW w:w="5215" w:type="dxa"/>
           </w:tcPr>
           <w:p>
-            <w:proofErr w:type="spellStart"/>
-            <w:r>
-              <w:t>git</w:t>
-            </w:r>
-            <w:proofErr w:type="spellEnd"/>
-            <w:r>
-              <w:t xml:space="preserve"> diff HEAD </w:t>
+            <w:r>
+              <w:t xml:space="preserve">git diff HEAD </w:t>
             </w:r>
           </w:p>
         </w:tc>
@@ -1231,124 +901,180 @@
           </w:tcPr>
           <w:p>
             <w:r>
+              <w:t xml:space="preserve">Now firstFile is modified </w:t>
+            </w:r>
+          </w:p>
+        </w:tc>
+      </w:tr>
+      <w:tr>
+        <w:tc>
+          <w:tcPr>
+            <w:tcW w:w="5215" w:type="dxa"/>
+          </w:tcPr>
+          <w:p>
+            <w:r>
+              <w:t>git diff HEAD</w:t>
+            </w:r>
+          </w:p>
+        </w:tc>
+        <w:tc>
+          <w:tcPr>
+            <w:tcW w:w="17815" w:type="dxa"/>
+          </w:tcPr>
+          <w:p>
+            <w:r>
+              <w:t xml:space="preserve">Changes are shown TODO: can I sync winmerge here? </w:t>
+            </w:r>
+          </w:p>
+        </w:tc>
+      </w:tr>
+      <w:tr>
+        <w:tc>
+          <w:tcPr>
+            <w:tcW w:w="5215" w:type="dxa"/>
+          </w:tcPr>
+          <w:p>
+            <w:r>
+              <w:t>git add .</w:t>
+            </w:r>
+          </w:p>
+        </w:tc>
+        <w:tc>
+          <w:tcPr>
+            <w:tcW w:w="17815" w:type="dxa"/>
+          </w:tcPr>
+          <w:p>
+            <w:r>
+              <w:t>Stage the untracked/modified files from workspace to the staging area</w:t>
+            </w:r>
+          </w:p>
+        </w:tc>
+      </w:tr>
+      <w:tr>
+        <w:tc>
+          <w:tcPr>
+            <w:tcW w:w="5215" w:type="dxa"/>
+          </w:tcPr>
+          <w:p>
+            <w:r>
+              <w:t>git diff --staged</w:t>
+            </w:r>
+          </w:p>
+        </w:tc>
+        <w:tc>
+          <w:tcPr>
+            <w:tcW w:w="17815" w:type="dxa"/>
+          </w:tcPr>
+          <w:p>
+            <w:r>
+              <w:t xml:space="preserve">Look the </w:t>
+            </w:r>
+            <w:r>
+              <w:t xml:space="preserve">difference between the </w:t>
+            </w:r>
+            <w:r>
+              <w:t>staged area</w:t>
+            </w:r>
+            <w:r>
+              <w:t xml:space="preserve"> &amp; the local Repo</w:t>
+            </w:r>
+          </w:p>
+        </w:tc>
+      </w:tr>
+      <w:tr>
+        <w:tc>
+          <w:tcPr>
+            <w:tcW w:w="5215" w:type="dxa"/>
+          </w:tcPr>
+          <w:p/>
+        </w:tc>
+        <w:tc>
+          <w:tcPr>
+            <w:tcW w:w="17815" w:type="dxa"/>
+          </w:tcPr>
+          <w:p>
+            <w:r>
+              <w:t xml:space="preserve">Changes are shown </w:t>
+            </w:r>
+            <w:r>
+              <w:t>as local repo is not yet updated by the staged area</w:t>
+            </w:r>
+          </w:p>
+        </w:tc>
+      </w:tr>
+      <w:tr>
+        <w:tc>
+          <w:tcPr>
+            <w:tcW w:w="5215" w:type="dxa"/>
+          </w:tcPr>
+          <w:p/>
+        </w:tc>
+        <w:tc>
+          <w:tcPr>
+            <w:tcW w:w="17815" w:type="dxa"/>
+          </w:tcPr>
+          <w:p>
+            <w:r>
               <w:t xml:space="preserve">Now </w:t>
             </w:r>
-            <w:proofErr w:type="spellStart"/>
-            <w:r>
-              <w:t>firstFile</w:t>
-            </w:r>
-            <w:proofErr w:type="spellEnd"/>
-            <w:r>
-              <w:t xml:space="preserve"> is modified </w:t>
-            </w:r>
-          </w:p>
-        </w:tc>
-      </w:tr>
-      <w:tr>
-        <w:tc>
-          <w:tcPr>
-            <w:tcW w:w="5215" w:type="dxa"/>
-          </w:tcPr>
-          <w:p>
-            <w:proofErr w:type="spellStart"/>
-            <w:r>
-              <w:t>git</w:t>
-            </w:r>
-            <w:proofErr w:type="spellEnd"/>
-            <w:r>
-              <w:t xml:space="preserve"> diff HEAD</w:t>
-            </w:r>
-          </w:p>
-        </w:tc>
-        <w:tc>
-          <w:tcPr>
-            <w:tcW w:w="17815" w:type="dxa"/>
-          </w:tcPr>
-          <w:p>
-            <w:r>
-              <w:t xml:space="preserve">Changes are shown TODO: can I sync </w:t>
-            </w:r>
-            <w:proofErr w:type="spellStart"/>
-            <w:r>
-              <w:t>winmerge</w:t>
-            </w:r>
-            <w:proofErr w:type="spellEnd"/>
-            <w:r>
-              <w:t xml:space="preserve"> here? </w:t>
-            </w:r>
-          </w:p>
-        </w:tc>
-      </w:tr>
-      <w:tr>
-        <w:tc>
-          <w:tcPr>
-            <w:tcW w:w="5215" w:type="dxa"/>
-          </w:tcPr>
-          <w:p>
-            <w:proofErr w:type="spellStart"/>
-            <w:proofErr w:type="gramStart"/>
-            <w:r>
-              <w:t>git</w:t>
-            </w:r>
-            <w:proofErr w:type="spellEnd"/>
-            <w:proofErr w:type="gramEnd"/>
-            <w:r>
-              <w:t xml:space="preserve"> add .</w:t>
-            </w:r>
-          </w:p>
-        </w:tc>
-        <w:tc>
-          <w:tcPr>
-            <w:tcW w:w="17815" w:type="dxa"/>
-          </w:tcPr>
-          <w:p>
-            <w:r>
-              <w:t xml:space="preserve">Stage </w:t>
-            </w:r>
-            <w:r>
-              <w:t>the untracked</w:t>
-            </w:r>
-            <w:r>
-              <w:t>/modified</w:t>
-            </w:r>
-            <w:r>
-              <w:t xml:space="preserve"> files from workspace to the staging area</w:t>
-            </w:r>
-          </w:p>
-        </w:tc>
-      </w:tr>
-      <w:tr>
-        <w:tc>
-          <w:tcPr>
-            <w:tcW w:w="5215" w:type="dxa"/>
-          </w:tcPr>
-          <w:p>
-            <w:proofErr w:type="spellStart"/>
-            <w:r>
-              <w:t>git</w:t>
-            </w:r>
-            <w:proofErr w:type="spellEnd"/>
-            <w:r>
-              <w:t xml:space="preserve"> diff --staged</w:t>
-            </w:r>
-          </w:p>
-        </w:tc>
-        <w:tc>
-          <w:tcPr>
-            <w:tcW w:w="17815" w:type="dxa"/>
-          </w:tcPr>
-          <w:p>
-            <w:r>
-              <w:t xml:space="preserve">Look the </w:t>
-            </w:r>
-            <w:r>
-              <w:t xml:space="preserve">difference between the </w:t>
-            </w:r>
-            <w:r>
-              <w:t>staged area</w:t>
-            </w:r>
-            <w:r>
-              <w:t xml:space="preserve"> &amp; the local Repo</w:t>
+            <w:r>
+              <w:t xml:space="preserve">you can unstage </w:t>
+            </w:r>
+            <w:r>
+              <w:t xml:space="preserve">also </w:t>
+            </w:r>
+            <w:r>
+              <w:t xml:space="preserve">and make staged area files equal to </w:t>
+            </w:r>
+          </w:p>
+        </w:tc>
+      </w:tr>
+      <w:tr>
+        <w:tc>
+          <w:tcPr>
+            <w:tcW w:w="5215" w:type="dxa"/>
+          </w:tcPr>
+          <w:p>
+            <w:r>
+              <w:t xml:space="preserve">git </w:t>
+            </w:r>
+            <w:r>
+              <w:t xml:space="preserve">reset </w:t>
+            </w:r>
+            <w:r>
+              <w:t>firstFile.txt</w:t>
+            </w:r>
+          </w:p>
+        </w:tc>
+        <w:tc>
+          <w:tcPr>
+            <w:tcW w:w="17815" w:type="dxa"/>
+          </w:tcPr>
+          <w:p>
+            <w:r>
+              <w:t xml:space="preserve">Staged is unstaged for this particular file </w:t>
+            </w:r>
+          </w:p>
+        </w:tc>
+      </w:tr>
+      <w:tr>
+        <w:tc>
+          <w:tcPr>
+            <w:tcW w:w="5215" w:type="dxa"/>
+          </w:tcPr>
+          <w:p>
+            <w:r>
+              <w:t>git checkout – firstFile.txt</w:t>
+            </w:r>
+          </w:p>
+        </w:tc>
+        <w:tc>
+          <w:tcPr>
+            <w:tcW w:w="17815" w:type="dxa"/>
+          </w:tcPr>
+          <w:p>
+            <w:r>
+              <w:t xml:space="preserve">To discard changes in the working directory </w:t>
             </w:r>
           </w:p>
         </w:tc>
@@ -1364,118 +1090,8 @@
           <w:tcPr>
             <w:tcW w:w="17815" w:type="dxa"/>
           </w:tcPr>
-          <w:p>
-            <w:r>
-              <w:t xml:space="preserve">Changes are shown </w:t>
-            </w:r>
-            <w:r>
-              <w:t>as local repo is not yet updated by the staged area</w:t>
-            </w:r>
-          </w:p>
-        </w:tc>
-      </w:tr>
-      <w:tr>
-        <w:tc>
-          <w:tcPr>
-            <w:tcW w:w="5215" w:type="dxa"/>
-          </w:tcPr>
           <w:p/>
         </w:tc>
-        <w:tc>
-          <w:tcPr>
-            <w:tcW w:w="17815" w:type="dxa"/>
-          </w:tcPr>
-          <w:p>
-            <w:r>
-              <w:t xml:space="preserve">Now </w:t>
-            </w:r>
-            <w:r>
-              <w:t xml:space="preserve">you can </w:t>
-            </w:r>
-            <w:proofErr w:type="spellStart"/>
-            <w:r>
-              <w:t>unstage</w:t>
-            </w:r>
-            <w:proofErr w:type="spellEnd"/>
-            <w:r>
-              <w:t xml:space="preserve"> </w:t>
-            </w:r>
-            <w:r>
-              <w:t xml:space="preserve">also </w:t>
-            </w:r>
-            <w:r>
-              <w:t xml:space="preserve">and make staged area files equal to </w:t>
-            </w:r>
-          </w:p>
-        </w:tc>
-      </w:tr>
-      <w:tr>
-        <w:tc>
-          <w:tcPr>
-            <w:tcW w:w="5215" w:type="dxa"/>
-          </w:tcPr>
-          <w:p>
-            <w:proofErr w:type="spellStart"/>
-            <w:r>
-              <w:t>git</w:t>
-            </w:r>
-            <w:proofErr w:type="spellEnd"/>
-            <w:r>
-              <w:t xml:space="preserve"> </w:t>
-            </w:r>
-            <w:r>
-              <w:t xml:space="preserve">reset </w:t>
-            </w:r>
-            <w:r>
-              <w:t>firstFile.txt</w:t>
-            </w:r>
-          </w:p>
-        </w:tc>
-        <w:tc>
-          <w:tcPr>
-            <w:tcW w:w="17815" w:type="dxa"/>
-          </w:tcPr>
-          <w:p>
-            <w:r>
-              <w:t xml:space="preserve">Staged is </w:t>
-            </w:r>
-            <w:proofErr w:type="spellStart"/>
-            <w:r>
-              <w:t>unstaged</w:t>
-            </w:r>
-            <w:proofErr w:type="spellEnd"/>
-            <w:r>
-              <w:t xml:space="preserve"> for this particular file </w:t>
-            </w:r>
-          </w:p>
-        </w:tc>
-      </w:tr>
-      <w:tr>
-        <w:tc>
-          <w:tcPr>
-            <w:tcW w:w="5215" w:type="dxa"/>
-          </w:tcPr>
-          <w:p>
-            <w:proofErr w:type="spellStart"/>
-            <w:r>
-              <w:t>git</w:t>
-            </w:r>
-            <w:proofErr w:type="spellEnd"/>
-            <w:r>
-              <w:t xml:space="preserve"> checkout – firstFile.txt</w:t>
-            </w:r>
-          </w:p>
-        </w:tc>
-        <w:tc>
-          <w:tcPr>
-            <w:tcW w:w="17815" w:type="dxa"/>
-          </w:tcPr>
-          <w:p>
-            <w:r>
-              <w:t xml:space="preserve">To discard changes in the working directory </w:t>
-            </w:r>
-          </w:p>
-        </w:tc>
       </w:tr>
       <w:tr>
         <w:tc>
@@ -1533,21 +1149,60 @@
           <w:p/>
         </w:tc>
       </w:tr>
-      <w:tr>
-        <w:tc>
-          <w:tcPr>
-            <w:tcW w:w="5215" w:type="dxa"/>
-          </w:tcPr>
-          <w:p/>
-        </w:tc>
-        <w:tc>
-          <w:tcPr>
-            <w:tcW w:w="17815" w:type="dxa"/>
-          </w:tcPr>
-          <w:p/>
-        </w:tc>
-      </w:tr>
     </w:tbl>
+    <w:p/>
+    <w:p/>
+    <w:p/>
+    <w:p>
+      <w:r>
+        <w:t>*********************************************************************** difference finding ********************************************************************</w:t>
+      </w:r>
+    </w:p>
+    <w:p>
+      <w:r>
+        <w:t>Make sure winmerge is installed and integrated with git</w:t>
+      </w:r>
+    </w:p>
+    <w:p>
+      <w:r>
+        <w:t xml:space="preserve">To </w:t>
+      </w:r>
+      <w:r>
+        <w:t>check the differences of 1 folder</w:t>
+      </w:r>
+      <w:r>
+        <w:t xml:space="preserve"> of 2 branches run the following command: </w:t>
+      </w:r>
+    </w:p>
+    <w:p/>
+    <w:p>
+      <w:r>
+        <w:t xml:space="preserve">git difftool branch1:folderPath branch2:folderPath  </w:t>
+      </w:r>
+    </w:p>
+    <w:p/>
+    <w:p>
+      <w:r>
+        <w:t>example: git difftool branch_ayz:comm_module_for_pilot_project/firmware/commModuleBetaAyzSub old-state:</w:t>
+      </w:r>
+      <w:r>
+        <w:t>commModuleBetaAyzSub</w:t>
+      </w:r>
+    </w:p>
+    <w:p/>
+    <w:p>
+      <w:r>
+        <w:t xml:space="preserve">then winmerge will single handedly pop up options to diff </w:t>
+      </w:r>
+    </w:p>
+    <w:p/>
+    <w:p>
+      <w:r>
+        <w:t>*************************************************************************************************************************************************************</w:t>
+      </w:r>
+      <w:bookmarkStart w:id="0" w:name="_GoBack"/>
+      <w:bookmarkEnd w:id="0"/>
+    </w:p>
     <w:p/>
     <w:p/>
     <w:sectPr>

</xml_diff>

<commit_message>
new git cmd learned
</commit_message>
<xml_diff>
--- a/Git/usual Git commands.docx
+++ b/Git/usual Git commands.docx
@@ -307,7 +307,7 @@
       </w:tr>
       <w:tr>
         <w:trPr>
-          <w:trHeight w:val="270"/>
+          <w:trHeight w:val="323"/>
         </w:trPr>
         <w:tc>
           <w:tcPr>
@@ -343,7 +343,13 @@
           </w:tcPr>
           <w:p>
             <w:r>
-              <w:t>git fetch other-branch</w:t>
+              <w:t xml:space="preserve">git fetch </w:t>
+            </w:r>
+            <w:r>
+              <w:t xml:space="preserve">&amp;&amp; git checkout </w:t>
+            </w:r>
+            <w:r>
+              <w:t>other-branch</w:t>
             </w:r>
           </w:p>
         </w:tc>
@@ -359,6 +365,31 @@
           <w:p>
             <w:r>
               <w:t>Then proceed “git checkout other-branch “ to switch to the other branch</w:t>
+            </w:r>
+          </w:p>
+        </w:tc>
+      </w:tr>
+      <w:tr>
+        <w:trPr>
+          <w:trHeight w:val="270"/>
+        </w:trPr>
+        <w:tc>
+          <w:tcPr>
+            <w:tcW w:w="4495" w:type="dxa"/>
+          </w:tcPr>
+          <w:p>
+            <w:r>
+              <w:t>git reflog</w:t>
+            </w:r>
+          </w:p>
+        </w:tc>
+        <w:tc>
+          <w:tcPr>
+            <w:tcW w:w="14437" w:type="dxa"/>
+          </w:tcPr>
+          <w:p>
+            <w:r>
+              <w:t>Prints all the history of the last 1 month</w:t>
             </w:r>
             <w:bookmarkStart w:id="0" w:name="_GoBack"/>
             <w:bookmarkEnd w:id="0"/>
@@ -710,6 +741,7 @@
           </w:tcPr>
           <w:p>
             <w:r>
+              <w:lastRenderedPageBreak/>
               <w:t>git commit –m “First file added”</w:t>
             </w:r>
           </w:p>
@@ -757,7 +789,6 @@
           </w:tcPr>
           <w:p>
             <w:r>
-              <w:lastRenderedPageBreak/>
               <w:t xml:space="preserve">git log </w:t>
             </w:r>
           </w:p>
@@ -1603,6 +1634,7 @@
     <w:p/>
     <w:p>
       <w:r>
+        <w:lastRenderedPageBreak/>
         <w:t xml:space="preserve">then winmerge will single handedly pop up options to diff </w:t>
       </w:r>
     </w:p>

</xml_diff>

<commit_message>
git command doc updated
</commit_message>
<xml_diff>
--- a/Git/usual Git commands.docx
+++ b/Git/usual Git commands.docx
@@ -26,9 +26,19 @@
             <w:tcW w:w="4495" w:type="dxa"/>
           </w:tcPr>
           <w:p>
-            <w:r>
-              <w:t>git init</w:t>
-            </w:r>
+            <w:proofErr w:type="spellStart"/>
+            <w:r>
+              <w:t>git</w:t>
+            </w:r>
+            <w:proofErr w:type="spellEnd"/>
+            <w:r>
+              <w:t xml:space="preserve"> </w:t>
+            </w:r>
+            <w:proofErr w:type="spellStart"/>
+            <w:r>
+              <w:t>init</w:t>
+            </w:r>
+            <w:proofErr w:type="spellEnd"/>
           </w:p>
         </w:tc>
         <w:tc>
@@ -37,7 +47,23 @@
           </w:tcPr>
           <w:p>
             <w:r>
-              <w:t>Initialize git file system in the current directory [a hidden .git folder will be created]</w:t>
+              <w:t xml:space="preserve">Initialize </w:t>
+            </w:r>
+            <w:proofErr w:type="spellStart"/>
+            <w:r>
+              <w:t>git</w:t>
+            </w:r>
+            <w:proofErr w:type="spellEnd"/>
+            <w:r>
+              <w:t xml:space="preserve"> file system in the current directory [a hidden .</w:t>
+            </w:r>
+            <w:proofErr w:type="spellStart"/>
+            <w:r>
+              <w:t>git</w:t>
+            </w:r>
+            <w:proofErr w:type="spellEnd"/>
+            <w:r>
+              <w:t xml:space="preserve"> folder will be created]</w:t>
             </w:r>
           </w:p>
         </w:tc>
@@ -51,8 +77,13 @@
             <w:tcW w:w="4495" w:type="dxa"/>
           </w:tcPr>
           <w:p>
-            <w:r>
-              <w:t>git status</w:t>
+            <w:proofErr w:type="spellStart"/>
+            <w:r>
+              <w:t>git</w:t>
+            </w:r>
+            <w:proofErr w:type="spellEnd"/>
+            <w:r>
+              <w:t xml:space="preserve"> status</w:t>
             </w:r>
           </w:p>
         </w:tc>
@@ -76,8 +107,15 @@
             <w:tcW w:w="4495" w:type="dxa"/>
           </w:tcPr>
           <w:p>
-            <w:r>
-              <w:t>git add .</w:t>
+            <w:proofErr w:type="spellStart"/>
+            <w:proofErr w:type="gramStart"/>
+            <w:r>
+              <w:t>git</w:t>
+            </w:r>
+            <w:proofErr w:type="spellEnd"/>
+            <w:proofErr w:type="gramEnd"/>
+            <w:r>
+              <w:t xml:space="preserve"> add .</w:t>
             </w:r>
           </w:p>
         </w:tc>
@@ -87,8 +125,13 @@
           </w:tcPr>
           <w:p>
             <w:r>
-              <w:t>Add  to the current filesystem</w:t>
-            </w:r>
+              <w:t xml:space="preserve">Add  to the current </w:t>
+            </w:r>
+            <w:proofErr w:type="spellStart"/>
+            <w:r>
+              <w:t>filesystem</w:t>
+            </w:r>
+            <w:proofErr w:type="spellEnd"/>
           </w:p>
         </w:tc>
       </w:tr>
@@ -101,8 +144,15 @@
             <w:tcW w:w="4495" w:type="dxa"/>
           </w:tcPr>
           <w:p>
-            <w:r>
-              <w:t>git add –A .</w:t>
+            <w:proofErr w:type="spellStart"/>
+            <w:proofErr w:type="gramStart"/>
+            <w:r>
+              <w:t>git</w:t>
+            </w:r>
+            <w:proofErr w:type="spellEnd"/>
+            <w:proofErr w:type="gramEnd"/>
+            <w:r>
+              <w:t xml:space="preserve"> add –A .</w:t>
             </w:r>
           </w:p>
         </w:tc>
@@ -112,7 +162,65 @@
           </w:tcPr>
           <w:p>
             <w:r>
-              <w:t>If you have deleted many files then after git add .  git status still shows untracked files then do it its like telling git filesystem to accept the current files at its filesystem forcefully.</w:t>
+              <w:t xml:space="preserve">If you have deleted many files then after </w:t>
+            </w:r>
+            <w:proofErr w:type="spellStart"/>
+            <w:r>
+              <w:t>git</w:t>
+            </w:r>
+            <w:proofErr w:type="spellEnd"/>
+            <w:r>
+              <w:t xml:space="preserve"> </w:t>
+            </w:r>
+            <w:proofErr w:type="gramStart"/>
+            <w:r>
+              <w:t>add .</w:t>
+            </w:r>
+            <w:proofErr w:type="gramEnd"/>
+            <w:r>
+              <w:t xml:space="preserve">  </w:t>
+            </w:r>
+            <w:proofErr w:type="spellStart"/>
+            <w:proofErr w:type="gramStart"/>
+            <w:r>
+              <w:t>git</w:t>
+            </w:r>
+            <w:proofErr w:type="spellEnd"/>
+            <w:proofErr w:type="gramEnd"/>
+            <w:r>
+              <w:t xml:space="preserve"> status still shows untracked files then do it </w:t>
+            </w:r>
+            <w:proofErr w:type="spellStart"/>
+            <w:r>
+              <w:t>its</w:t>
+            </w:r>
+            <w:proofErr w:type="spellEnd"/>
+            <w:r>
+              <w:t xml:space="preserve"> like telling </w:t>
+            </w:r>
+            <w:proofErr w:type="spellStart"/>
+            <w:r>
+              <w:t>git</w:t>
+            </w:r>
+            <w:proofErr w:type="spellEnd"/>
+            <w:r>
+              <w:t xml:space="preserve"> </w:t>
+            </w:r>
+            <w:proofErr w:type="spellStart"/>
+            <w:r>
+              <w:t>filesystem</w:t>
+            </w:r>
+            <w:proofErr w:type="spellEnd"/>
+            <w:r>
+              <w:t xml:space="preserve"> to accept the current files at its </w:t>
+            </w:r>
+            <w:proofErr w:type="spellStart"/>
+            <w:r>
+              <w:t>filesystem</w:t>
+            </w:r>
+            <w:proofErr w:type="spellEnd"/>
+            <w:r>
+              <w:t xml:space="preserve"> forcefully.</w:t>
             </w:r>
           </w:p>
         </w:tc>
@@ -126,8 +234,13 @@
             <w:tcW w:w="4495" w:type="dxa"/>
           </w:tcPr>
           <w:p>
-            <w:r>
-              <w:t>git commit –m “comment your current state”</w:t>
+            <w:proofErr w:type="spellStart"/>
+            <w:r>
+              <w:t>git</w:t>
+            </w:r>
+            <w:proofErr w:type="spellEnd"/>
+            <w:r>
+              <w:t xml:space="preserve"> commit –m “comment your current state”</w:t>
             </w:r>
           </w:p>
         </w:tc>
@@ -151,8 +264,21 @@
             <w:tcW w:w="4495" w:type="dxa"/>
           </w:tcPr>
           <w:p>
-            <w:r>
-              <w:t>git pull origin [branch_name]</w:t>
+            <w:proofErr w:type="spellStart"/>
+            <w:r>
+              <w:t>git</w:t>
+            </w:r>
+            <w:proofErr w:type="spellEnd"/>
+            <w:r>
+              <w:t xml:space="preserve"> pull origin [</w:t>
+            </w:r>
+            <w:proofErr w:type="spellStart"/>
+            <w:r>
+              <w:t>branch_name</w:t>
+            </w:r>
+            <w:proofErr w:type="spellEnd"/>
+            <w:r>
+              <w:t>]</w:t>
             </w:r>
           </w:p>
         </w:tc>
@@ -165,7 +291,39 @@
               <w:t xml:space="preserve">Pull the origin and update your branch </w:t>
             </w:r>
             <w:r>
-              <w:t xml:space="preserve">[git pull is actually git fetch followed by a git merge] always use git pull </w:t>
+              <w:t>[</w:t>
+            </w:r>
+            <w:proofErr w:type="spellStart"/>
+            <w:r>
+              <w:t>git</w:t>
+            </w:r>
+            <w:proofErr w:type="spellEnd"/>
+            <w:r>
+              <w:t xml:space="preserve"> pull is actually </w:t>
+            </w:r>
+            <w:proofErr w:type="spellStart"/>
+            <w:r>
+              <w:t>git</w:t>
+            </w:r>
+            <w:proofErr w:type="spellEnd"/>
+            <w:r>
+              <w:t xml:space="preserve"> fetch followed by a </w:t>
+            </w:r>
+            <w:proofErr w:type="spellStart"/>
+            <w:r>
+              <w:t>git</w:t>
+            </w:r>
+            <w:proofErr w:type="spellEnd"/>
+            <w:r>
+              <w:t xml:space="preserve"> merge] always use </w:t>
+            </w:r>
+            <w:proofErr w:type="spellStart"/>
+            <w:r>
+              <w:t>git</w:t>
+            </w:r>
+            <w:proofErr w:type="spellEnd"/>
+            <w:r>
+              <w:t xml:space="preserve"> pull </w:t>
             </w:r>
           </w:p>
         </w:tc>
@@ -179,8 +337,21 @@
             <w:tcW w:w="4495" w:type="dxa"/>
           </w:tcPr>
           <w:p>
-            <w:r>
-              <w:t>git push origin [branch_name]</w:t>
+            <w:proofErr w:type="spellStart"/>
+            <w:r>
+              <w:t>git</w:t>
+            </w:r>
+            <w:proofErr w:type="spellEnd"/>
+            <w:r>
+              <w:t xml:space="preserve"> push origin [</w:t>
+            </w:r>
+            <w:proofErr w:type="spellStart"/>
+            <w:r>
+              <w:t>branch_name</w:t>
+            </w:r>
+            <w:proofErr w:type="spellEnd"/>
+            <w:r>
+              <w:t>]</w:t>
             </w:r>
           </w:p>
         </w:tc>
@@ -204,8 +375,21 @@
             <w:tcW w:w="4495" w:type="dxa"/>
           </w:tcPr>
           <w:p>
-            <w:r>
-              <w:t>git checkout [branch_name]</w:t>
+            <w:proofErr w:type="spellStart"/>
+            <w:r>
+              <w:t>git</w:t>
+            </w:r>
+            <w:proofErr w:type="spellEnd"/>
+            <w:r>
+              <w:t xml:space="preserve"> checkout [</w:t>
+            </w:r>
+            <w:proofErr w:type="spellStart"/>
+            <w:r>
+              <w:t>branch_name</w:t>
+            </w:r>
+            <w:proofErr w:type="spellEnd"/>
+            <w:r>
+              <w:t>]</w:t>
             </w:r>
           </w:p>
         </w:tc>
@@ -229,14 +413,27 @@
             <w:tcW w:w="4495" w:type="dxa"/>
           </w:tcPr>
           <w:p>
-            <w:r>
-              <w:t xml:space="preserve">git reset </w:t>
+            <w:proofErr w:type="spellStart"/>
+            <w:r>
+              <w:t>git</w:t>
+            </w:r>
+            <w:proofErr w:type="spellEnd"/>
+            <w:r>
+              <w:t xml:space="preserve"> reset </w:t>
             </w:r>
             <w:r>
               <w:t xml:space="preserve"> - - </w:t>
             </w:r>
             <w:r>
-              <w:t>hard [commitNo]</w:t>
+              <w:t>hard [</w:t>
+            </w:r>
+            <w:proofErr w:type="spellStart"/>
+            <w:r>
+              <w:t>commitNo</w:t>
+            </w:r>
+            <w:proofErr w:type="spellEnd"/>
+            <w:r>
+              <w:t>]</w:t>
             </w:r>
           </w:p>
         </w:tc>
@@ -283,11 +480,24 @@
             <w:tcW w:w="4495" w:type="dxa"/>
           </w:tcPr>
           <w:p>
-            <w:r>
-              <w:t xml:space="preserve">git branch –d </w:t>
-            </w:r>
-            <w:r>
-              <w:t>[branch_name]</w:t>
+            <w:proofErr w:type="spellStart"/>
+            <w:r>
+              <w:t>git</w:t>
+            </w:r>
+            <w:proofErr w:type="spellEnd"/>
+            <w:r>
+              <w:t xml:space="preserve"> branch –d </w:t>
+            </w:r>
+            <w:r>
+              <w:t>[</w:t>
+            </w:r>
+            <w:proofErr w:type="spellStart"/>
+            <w:r>
+              <w:t>branch_name</w:t>
+            </w:r>
+            <w:proofErr w:type="spellEnd"/>
+            <w:r>
+              <w:t>]</w:t>
             </w:r>
             <w:r>
               <w:t xml:space="preserve">                                      </w:t>
@@ -314,8 +524,13 @@
             <w:tcW w:w="4495" w:type="dxa"/>
           </w:tcPr>
           <w:p>
-            <w:r>
-              <w:t xml:space="preserve">git push origin –delete [remote branch]                     </w:t>
+            <w:proofErr w:type="spellStart"/>
+            <w:r>
+              <w:t>git</w:t>
+            </w:r>
+            <w:proofErr w:type="spellEnd"/>
+            <w:r>
+              <w:t xml:space="preserve"> push origin –delete [remote branch]                     </w:t>
             </w:r>
           </w:p>
         </w:tc>
@@ -342,11 +557,24 @@
             <w:tcW w:w="4495" w:type="dxa"/>
           </w:tcPr>
           <w:p>
-            <w:r>
-              <w:t xml:space="preserve">git fetch </w:t>
-            </w:r>
-            <w:r>
-              <w:t xml:space="preserve">&amp;&amp; git checkout </w:t>
+            <w:proofErr w:type="spellStart"/>
+            <w:r>
+              <w:t>git</w:t>
+            </w:r>
+            <w:proofErr w:type="spellEnd"/>
+            <w:r>
+              <w:t xml:space="preserve"> fetch </w:t>
+            </w:r>
+            <w:r>
+              <w:t xml:space="preserve">&amp;&amp; </w:t>
+            </w:r>
+            <w:proofErr w:type="spellStart"/>
+            <w:r>
+              <w:t>git</w:t>
+            </w:r>
+            <w:proofErr w:type="spellEnd"/>
+            <w:r>
+              <w:t xml:space="preserve"> checkout </w:t>
             </w:r>
             <w:r>
               <w:t>other-branch</w:t>
@@ -364,7 +592,15 @@
           </w:p>
           <w:p>
             <w:r>
-              <w:t>Then proceed “git checkout other-branch “ to switch to the other branch</w:t>
+              <w:t>Then proceed “</w:t>
+            </w:r>
+            <w:proofErr w:type="spellStart"/>
+            <w:r>
+              <w:t>git</w:t>
+            </w:r>
+            <w:proofErr w:type="spellEnd"/>
+            <w:r>
+              <w:t xml:space="preserve"> checkout other-branch “ to switch to the other branch</w:t>
             </w:r>
           </w:p>
         </w:tc>
@@ -378,9 +614,19 @@
             <w:tcW w:w="4495" w:type="dxa"/>
           </w:tcPr>
           <w:p>
-            <w:r>
-              <w:t>git reflog</w:t>
-            </w:r>
+            <w:proofErr w:type="spellStart"/>
+            <w:r>
+              <w:t>git</w:t>
+            </w:r>
+            <w:proofErr w:type="spellEnd"/>
+            <w:r>
+              <w:t xml:space="preserve"> </w:t>
+            </w:r>
+            <w:proofErr w:type="spellStart"/>
+            <w:r>
+              <w:t>reflog</w:t>
+            </w:r>
+            <w:proofErr w:type="spellEnd"/>
           </w:p>
         </w:tc>
         <w:tc>
@@ -391,8 +637,6 @@
             <w:r>
               <w:t>Prints all the history of the last 1 month</w:t>
             </w:r>
-            <w:bookmarkStart w:id="0" w:name="_GoBack"/>
-            <w:bookmarkEnd w:id="0"/>
           </w:p>
         </w:tc>
       </w:tr>
@@ -515,8 +759,13 @@
             <w:tcW w:w="5215" w:type="dxa"/>
           </w:tcPr>
           <w:p>
-            <w:r>
-              <w:t xml:space="preserve">git </w:t>
+            <w:proofErr w:type="spellStart"/>
+            <w:r>
+              <w:t>git</w:t>
+            </w:r>
+            <w:proofErr w:type="spellEnd"/>
+            <w:r>
+              <w:t xml:space="preserve"> </w:t>
             </w:r>
             <w:r>
               <w:t xml:space="preserve">clone </w:t>
@@ -532,7 +781,15 @@
           </w:tcPr>
           <w:p>
             <w:r>
-              <w:t xml:space="preserve">Initialize a git repository </w:t>
+              <w:t xml:space="preserve">Initialize a </w:t>
+            </w:r>
+            <w:proofErr w:type="spellStart"/>
+            <w:r>
+              <w:t>git</w:t>
+            </w:r>
+            <w:proofErr w:type="spellEnd"/>
+            <w:r>
+              <w:t xml:space="preserve"> repository </w:t>
             </w:r>
             <w:r>
               <w:rPr>
@@ -540,15 +797,51 @@
                 <w:color w:val="434343"/>
                 <w:shd w:val="clear" w:color="auto" w:fill="FFFFFF"/>
               </w:rPr>
-              <w:t>The repository is a hidden directory where Git operates</w:t>
-            </w:r>
+              <w:t xml:space="preserve">The repository is a hidden directory where </w:t>
+            </w:r>
+            <w:proofErr w:type="spellStart"/>
             <w:r>
               <w:rPr>
                 <w:rFonts w:ascii="Helvetica" w:hAnsi="Helvetica"/>
                 <w:color w:val="434343"/>
                 <w:shd w:val="clear" w:color="auto" w:fill="FFFFFF"/>
               </w:rPr>
-              <w:t xml:space="preserve"> by Cloning [at first respiratory was created in github] </w:t>
+              <w:t>Git</w:t>
+            </w:r>
+            <w:proofErr w:type="spellEnd"/>
+            <w:r>
+              <w:rPr>
+                <w:rFonts w:ascii="Helvetica" w:hAnsi="Helvetica"/>
+                <w:color w:val="434343"/>
+                <w:shd w:val="clear" w:color="auto" w:fill="FFFFFF"/>
+              </w:rPr>
+              <w:t xml:space="preserve"> operates</w:t>
+            </w:r>
+            <w:r>
+              <w:rPr>
+                <w:rFonts w:ascii="Helvetica" w:hAnsi="Helvetica"/>
+                <w:color w:val="434343"/>
+                <w:shd w:val="clear" w:color="auto" w:fill="FFFFFF"/>
+              </w:rPr>
+              <w:t xml:space="preserve"> by Cloning [at first respiratory was created in </w:t>
+            </w:r>
+            <w:proofErr w:type="spellStart"/>
+            <w:r>
+              <w:rPr>
+                <w:rFonts w:ascii="Helvetica" w:hAnsi="Helvetica"/>
+                <w:color w:val="434343"/>
+                <w:shd w:val="clear" w:color="auto" w:fill="FFFFFF"/>
+              </w:rPr>
+              <w:t>github</w:t>
+            </w:r>
+            <w:proofErr w:type="spellEnd"/>
+            <w:r>
+              <w:rPr>
+                <w:rFonts w:ascii="Helvetica" w:hAnsi="Helvetica"/>
+                <w:color w:val="434343"/>
+                <w:shd w:val="clear" w:color="auto" w:fill="FFFFFF"/>
+              </w:rPr>
+              <w:t xml:space="preserve">] </w:t>
             </w:r>
           </w:p>
         </w:tc>
@@ -559,8 +852,13 @@
             <w:tcW w:w="5215" w:type="dxa"/>
           </w:tcPr>
           <w:p>
-            <w:r>
-              <w:t xml:space="preserve">git status </w:t>
+            <w:proofErr w:type="spellStart"/>
+            <w:r>
+              <w:t>git</w:t>
+            </w:r>
+            <w:proofErr w:type="spellEnd"/>
+            <w:r>
+              <w:t xml:space="preserve"> status </w:t>
             </w:r>
           </w:p>
         </w:tc>
@@ -599,8 +897,13 @@
             <w:tcW w:w="5215" w:type="dxa"/>
           </w:tcPr>
           <w:p>
-            <w:r>
-              <w:t xml:space="preserve">git status </w:t>
+            <w:proofErr w:type="spellStart"/>
+            <w:r>
+              <w:t>git</w:t>
+            </w:r>
+            <w:proofErr w:type="spellEnd"/>
+            <w:r>
+              <w:t xml:space="preserve"> status </w:t>
             </w:r>
           </w:p>
         </w:tc>
@@ -642,8 +945,15 @@
             <w:tcW w:w="5215" w:type="dxa"/>
           </w:tcPr>
           <w:p>
-            <w:r>
-              <w:t>git add .</w:t>
+            <w:proofErr w:type="spellStart"/>
+            <w:proofErr w:type="gramStart"/>
+            <w:r>
+              <w:t>git</w:t>
+            </w:r>
+            <w:proofErr w:type="spellEnd"/>
+            <w:proofErr w:type="gramEnd"/>
+            <w:r>
+              <w:t xml:space="preserve"> add .</w:t>
             </w:r>
           </w:p>
         </w:tc>
@@ -664,8 +974,13 @@
             <w:tcW w:w="5215" w:type="dxa"/>
           </w:tcPr>
           <w:p>
-            <w:r>
-              <w:t>git status</w:t>
+            <w:proofErr w:type="spellStart"/>
+            <w:r>
+              <w:t>git</w:t>
+            </w:r>
+            <w:proofErr w:type="spellEnd"/>
+            <w:r>
+              <w:t xml:space="preserve"> status</w:t>
             </w:r>
           </w:p>
         </w:tc>
@@ -740,9 +1055,14 @@
             <w:tcW w:w="5215" w:type="dxa"/>
           </w:tcPr>
           <w:p>
+            <w:proofErr w:type="spellStart"/>
             <w:r>
               <w:lastRenderedPageBreak/>
-              <w:t>git commit –m “First file added”</w:t>
+              <w:t>git</w:t>
+            </w:r>
+            <w:proofErr w:type="spellEnd"/>
+            <w:r>
+              <w:t xml:space="preserve"> commit –m “First file added”</w:t>
             </w:r>
           </w:p>
         </w:tc>
@@ -766,8 +1086,13 @@
             <w:tcW w:w="5215" w:type="dxa"/>
           </w:tcPr>
           <w:p>
-            <w:r>
-              <w:t xml:space="preserve">git add “*.txt” </w:t>
+            <w:proofErr w:type="spellStart"/>
+            <w:r>
+              <w:t>git</w:t>
+            </w:r>
+            <w:proofErr w:type="spellEnd"/>
+            <w:r>
+              <w:t xml:space="preserve"> add “*.txt” </w:t>
             </w:r>
           </w:p>
         </w:tc>
@@ -788,8 +1113,13 @@
             <w:tcW w:w="5215" w:type="dxa"/>
           </w:tcPr>
           <w:p>
-            <w:r>
-              <w:t xml:space="preserve">git log </w:t>
+            <w:proofErr w:type="spellStart"/>
+            <w:r>
+              <w:t>git</w:t>
+            </w:r>
+            <w:proofErr w:type="spellEnd"/>
+            <w:r>
+              <w:t xml:space="preserve"> log </w:t>
             </w:r>
           </w:p>
         </w:tc>
@@ -810,8 +1140,13 @@
             <w:tcW w:w="5215" w:type="dxa"/>
           </w:tcPr>
           <w:p>
-            <w:r>
-              <w:t xml:space="preserve">git push </w:t>
+            <w:proofErr w:type="spellStart"/>
+            <w:r>
+              <w:t>git</w:t>
+            </w:r>
+            <w:proofErr w:type="spellEnd"/>
+            <w:r>
+              <w:t xml:space="preserve"> push </w:t>
             </w:r>
             <w:r>
               <w:t>origin master</w:t>
@@ -856,8 +1191,13 @@
             <w:tcW w:w="5215" w:type="dxa"/>
           </w:tcPr>
           <w:p>
-            <w:r>
-              <w:t xml:space="preserve">git pull origin master  </w:t>
+            <w:proofErr w:type="spellStart"/>
+            <w:r>
+              <w:t>git</w:t>
+            </w:r>
+            <w:proofErr w:type="spellEnd"/>
+            <w:r>
+              <w:t xml:space="preserve"> pull origin master  </w:t>
             </w:r>
           </w:p>
         </w:tc>
@@ -896,8 +1236,13 @@
             <w:tcW w:w="5215" w:type="dxa"/>
           </w:tcPr>
           <w:p>
-            <w:r>
-              <w:t xml:space="preserve">git diff HEAD </w:t>
+            <w:proofErr w:type="spellStart"/>
+            <w:r>
+              <w:t>git</w:t>
+            </w:r>
+            <w:proofErr w:type="spellEnd"/>
+            <w:r>
+              <w:t xml:space="preserve"> diff HEAD </w:t>
             </w:r>
           </w:p>
         </w:tc>
@@ -963,7 +1308,15 @@
           </w:tcPr>
           <w:p>
             <w:r>
-              <w:t xml:space="preserve">Now firstFile is modified </w:t>
+              <w:t xml:space="preserve">Now </w:t>
+            </w:r>
+            <w:proofErr w:type="spellStart"/>
+            <w:r>
+              <w:t>firstFile</w:t>
+            </w:r>
+            <w:proofErr w:type="spellEnd"/>
+            <w:r>
+              <w:t xml:space="preserve"> is modified </w:t>
             </w:r>
           </w:p>
         </w:tc>
@@ -974,8 +1327,13 @@
             <w:tcW w:w="5215" w:type="dxa"/>
           </w:tcPr>
           <w:p>
-            <w:r>
-              <w:t>git diff HEAD</w:t>
+            <w:proofErr w:type="spellStart"/>
+            <w:r>
+              <w:t>git</w:t>
+            </w:r>
+            <w:proofErr w:type="spellEnd"/>
+            <w:r>
+              <w:t xml:space="preserve"> diff HEAD</w:t>
             </w:r>
           </w:p>
         </w:tc>
@@ -985,7 +1343,15 @@
           </w:tcPr>
           <w:p>
             <w:r>
-              <w:t xml:space="preserve">Changes are shown TODO: can I sync winmerge here? </w:t>
+              <w:t xml:space="preserve">Changes are shown TODO: can I sync </w:t>
+            </w:r>
+            <w:proofErr w:type="spellStart"/>
+            <w:r>
+              <w:t>winmerge</w:t>
+            </w:r>
+            <w:proofErr w:type="spellEnd"/>
+            <w:r>
+              <w:t xml:space="preserve"> here? </w:t>
             </w:r>
           </w:p>
         </w:tc>
@@ -996,8 +1362,15 @@
             <w:tcW w:w="5215" w:type="dxa"/>
           </w:tcPr>
           <w:p>
-            <w:r>
-              <w:t>git add .</w:t>
+            <w:proofErr w:type="spellStart"/>
+            <w:proofErr w:type="gramStart"/>
+            <w:r>
+              <w:t>git</w:t>
+            </w:r>
+            <w:proofErr w:type="spellEnd"/>
+            <w:proofErr w:type="gramEnd"/>
+            <w:r>
+              <w:t xml:space="preserve"> add .</w:t>
             </w:r>
           </w:p>
         </w:tc>
@@ -1018,8 +1391,13 @@
             <w:tcW w:w="5215" w:type="dxa"/>
           </w:tcPr>
           <w:p>
-            <w:r>
-              <w:t>git diff --staged</w:t>
+            <w:proofErr w:type="spellStart"/>
+            <w:r>
+              <w:t>git</w:t>
+            </w:r>
+            <w:proofErr w:type="spellEnd"/>
+            <w:r>
+              <w:t xml:space="preserve"> diff --staged</w:t>
             </w:r>
           </w:p>
         </w:tc>
@@ -1080,7 +1458,15 @@
               <w:t xml:space="preserve">Now </w:t>
             </w:r>
             <w:r>
-              <w:t xml:space="preserve">you can unstage </w:t>
+              <w:t xml:space="preserve">you can </w:t>
+            </w:r>
+            <w:proofErr w:type="spellStart"/>
+            <w:r>
+              <w:t>unstage</w:t>
+            </w:r>
+            <w:proofErr w:type="spellEnd"/>
+            <w:r>
+              <w:t xml:space="preserve"> </w:t>
             </w:r>
             <w:r>
               <w:t xml:space="preserve">also </w:t>
@@ -1097,8 +1483,13 @@
             <w:tcW w:w="5215" w:type="dxa"/>
           </w:tcPr>
           <w:p>
-            <w:r>
-              <w:t xml:space="preserve">git </w:t>
+            <w:proofErr w:type="spellStart"/>
+            <w:r>
+              <w:t>git</w:t>
+            </w:r>
+            <w:proofErr w:type="spellEnd"/>
+            <w:r>
+              <w:t xml:space="preserve"> </w:t>
             </w:r>
             <w:r>
               <w:t xml:space="preserve">reset </w:t>
@@ -1114,7 +1505,15 @@
           </w:tcPr>
           <w:p>
             <w:r>
-              <w:t xml:space="preserve">Staged is unstaged for this particular file </w:t>
+              <w:t xml:space="preserve">Staged is </w:t>
+            </w:r>
+            <w:proofErr w:type="spellStart"/>
+            <w:r>
+              <w:t>unstaged</w:t>
+            </w:r>
+            <w:proofErr w:type="spellEnd"/>
+            <w:r>
+              <w:t xml:space="preserve"> for this particular file </w:t>
             </w:r>
           </w:p>
         </w:tc>
@@ -1125,8 +1524,13 @@
             <w:tcW w:w="5215" w:type="dxa"/>
           </w:tcPr>
           <w:p>
-            <w:r>
-              <w:t>git checkout – firstFile.txt</w:t>
+            <w:proofErr w:type="spellStart"/>
+            <w:r>
+              <w:t>git</w:t>
+            </w:r>
+            <w:proofErr w:type="spellEnd"/>
+            <w:r>
+              <w:t xml:space="preserve"> checkout – firstFile.txt</w:t>
             </w:r>
           </w:p>
         </w:tc>
@@ -1215,7 +1619,17 @@
     <w:p/>
     <w:p>
       <w:r>
-        <w:t>*********************************************************************** winmerge install *********************************************************************</w:t>
+        <w:t xml:space="preserve">*********************************************************************** </w:t>
+      </w:r>
+      <w:proofErr w:type="spellStart"/>
+      <w:proofErr w:type="gramStart"/>
+      <w:r>
+        <w:t>winmerge</w:t>
+      </w:r>
+      <w:proofErr w:type="spellEnd"/>
+      <w:proofErr w:type="gramEnd"/>
+      <w:r>
+        <w:t xml:space="preserve"> install *********************************************************************</w:t>
       </w:r>
     </w:p>
     <w:p>
@@ -1236,7 +1650,27 @@
           <w:sz w:val="24"/>
           <w:szCs w:val="24"/>
         </w:rPr>
-        <w:t>1) Open .gitconfig file. It's located at your home directory: </w:t>
+        <w:t>1) Open .</w:t>
+      </w:r>
+      <w:proofErr w:type="spellStart"/>
+      <w:r>
+        <w:rPr>
+          <w:rFonts w:ascii="Helvetica" w:eastAsia="Times New Roman" w:hAnsi="Helvetica" w:cs="Helvetica"/>
+          <w:color w:val="111111"/>
+          <w:sz w:val="24"/>
+          <w:szCs w:val="24"/>
+        </w:rPr>
+        <w:t>gitconfig</w:t>
+      </w:r>
+      <w:proofErr w:type="spellEnd"/>
+      <w:r>
+        <w:rPr>
+          <w:rFonts w:ascii="Helvetica" w:eastAsia="Times New Roman" w:hAnsi="Helvetica" w:cs="Helvetica"/>
+          <w:color w:val="111111"/>
+          <w:sz w:val="24"/>
+          <w:szCs w:val="24"/>
+        </w:rPr>
+        <w:t xml:space="preserve"> file. It's located at your home directory: </w:t>
       </w:r>
       <w:r>
         <w:rPr>
@@ -1284,7 +1718,27 @@
           <w:sz w:val="24"/>
           <w:szCs w:val="24"/>
         </w:rPr>
-        <w:t>2) Add the lines below. Pay attention to the single quotes wrapping the path to winmerge:</w:t>
+        <w:t xml:space="preserve">2) Add the lines below. Pay attention to the single quotes wrapping the path to </w:t>
+      </w:r>
+      <w:proofErr w:type="spellStart"/>
+      <w:r>
+        <w:rPr>
+          <w:rFonts w:ascii="Helvetica" w:eastAsia="Times New Roman" w:hAnsi="Helvetica" w:cs="Helvetica"/>
+          <w:color w:val="111111"/>
+          <w:sz w:val="24"/>
+          <w:szCs w:val="24"/>
+        </w:rPr>
+        <w:t>winmerge</w:t>
+      </w:r>
+      <w:proofErr w:type="spellEnd"/>
+      <w:r>
+        <w:rPr>
+          <w:rFonts w:ascii="Helvetica" w:eastAsia="Times New Roman" w:hAnsi="Helvetica" w:cs="Helvetica"/>
+          <w:color w:val="111111"/>
+          <w:sz w:val="24"/>
+          <w:szCs w:val="24"/>
+        </w:rPr>
+        <w:t>:</w:t>
       </w:r>
     </w:p>
     <w:p>
@@ -1324,6 +1778,7 @@
         </w:rPr>
         <w:t>[</w:t>
       </w:r>
+      <w:proofErr w:type="gramStart"/>
       <w:r>
         <w:rPr>
           <w:rFonts w:ascii="Consolas" w:eastAsia="Times New Roman" w:hAnsi="Consolas" w:cs="Consolas"/>
@@ -1333,6 +1788,7 @@
         </w:rPr>
         <w:t>diff</w:t>
       </w:r>
+      <w:proofErr w:type="gramEnd"/>
       <w:r>
         <w:rPr>
           <w:rFonts w:ascii="Consolas" w:eastAsia="Times New Roman" w:hAnsi="Consolas" w:cs="Consolas"/>
@@ -1378,7 +1834,27 @@
           <w:sz w:val="20"/>
           <w:szCs w:val="20"/>
         </w:rPr>
-        <w:t xml:space="preserve">    tool </w:t>
+        <w:t xml:space="preserve">    </w:t>
+      </w:r>
+      <w:proofErr w:type="gramStart"/>
+      <w:r>
+        <w:rPr>
+          <w:rFonts w:ascii="Consolas" w:eastAsia="Times New Roman" w:hAnsi="Consolas" w:cs="Consolas"/>
+          <w:color w:val="000000"/>
+          <w:sz w:val="20"/>
+          <w:szCs w:val="20"/>
+        </w:rPr>
+        <w:t>tool</w:t>
+      </w:r>
+      <w:proofErr w:type="gramEnd"/>
+      <w:r>
+        <w:rPr>
+          <w:rFonts w:ascii="Consolas" w:eastAsia="Times New Roman" w:hAnsi="Consolas" w:cs="Consolas"/>
+          <w:color w:val="000000"/>
+          <w:sz w:val="20"/>
+          <w:szCs w:val="20"/>
+        </w:rPr>
+        <w:t xml:space="preserve"> </w:t>
       </w:r>
       <w:r>
         <w:rPr>
@@ -1396,8 +1872,19 @@
           <w:sz w:val="20"/>
           <w:szCs w:val="20"/>
         </w:rPr>
-        <w:t xml:space="preserve"> winmerge</w:t>
-      </w:r>
+        <w:t xml:space="preserve"> </w:t>
+      </w:r>
+      <w:proofErr w:type="spellStart"/>
+      <w:r>
+        <w:rPr>
+          <w:rFonts w:ascii="Consolas" w:eastAsia="Times New Roman" w:hAnsi="Consolas" w:cs="Consolas"/>
+          <w:color w:val="000000"/>
+          <w:sz w:val="20"/>
+          <w:szCs w:val="20"/>
+        </w:rPr>
+        <w:t>winmerge</w:t>
+      </w:r>
+      <w:proofErr w:type="spellEnd"/>
     </w:p>
     <w:p>
       <w:pPr>
@@ -1436,6 +1923,8 @@
         </w:rPr>
         <w:t>[</w:t>
       </w:r>
+      <w:proofErr w:type="spellStart"/>
+      <w:proofErr w:type="gramStart"/>
       <w:r>
         <w:rPr>
           <w:rFonts w:ascii="Consolas" w:eastAsia="Times New Roman" w:hAnsi="Consolas" w:cs="Consolas"/>
@@ -1443,7 +1932,18 @@
           <w:sz w:val="20"/>
           <w:szCs w:val="20"/>
         </w:rPr>
-        <w:t xml:space="preserve">difftool </w:t>
+        <w:t>difftool</w:t>
+      </w:r>
+      <w:proofErr w:type="spellEnd"/>
+      <w:proofErr w:type="gramEnd"/>
+      <w:r>
+        <w:rPr>
+          <w:rFonts w:ascii="Consolas" w:eastAsia="Times New Roman" w:hAnsi="Consolas" w:cs="Consolas"/>
+          <w:color w:val="000000"/>
+          <w:sz w:val="20"/>
+          <w:szCs w:val="20"/>
+        </w:rPr>
+        <w:t xml:space="preserve"> </w:t>
       </w:r>
       <w:r>
         <w:rPr>
@@ -1452,7 +1952,27 @@
           <w:sz w:val="20"/>
           <w:szCs w:val="20"/>
         </w:rPr>
-        <w:t>"winmerge"</w:t>
+        <w:t>"</w:t>
+      </w:r>
+      <w:proofErr w:type="spellStart"/>
+      <w:r>
+        <w:rPr>
+          <w:rFonts w:ascii="Consolas" w:eastAsia="Times New Roman" w:hAnsi="Consolas" w:cs="Consolas"/>
+          <w:color w:val="008800"/>
+          <w:sz w:val="20"/>
+          <w:szCs w:val="20"/>
+        </w:rPr>
+        <w:t>winmerge</w:t>
+      </w:r>
+      <w:proofErr w:type="spellEnd"/>
+      <w:r>
+        <w:rPr>
+          <w:rFonts w:ascii="Consolas" w:eastAsia="Times New Roman" w:hAnsi="Consolas" w:cs="Consolas"/>
+          <w:color w:val="008800"/>
+          <w:sz w:val="20"/>
+          <w:szCs w:val="20"/>
+        </w:rPr>
+        <w:t>"</w:t>
       </w:r>
       <w:r>
         <w:rPr>
@@ -1499,7 +2019,27 @@
           <w:sz w:val="20"/>
           <w:szCs w:val="20"/>
         </w:rPr>
-        <w:t xml:space="preserve">    cmd </w:t>
+        <w:t xml:space="preserve">    </w:t>
+      </w:r>
+      <w:proofErr w:type="spellStart"/>
+      <w:r>
+        <w:rPr>
+          <w:rFonts w:ascii="Consolas" w:eastAsia="Times New Roman" w:hAnsi="Consolas" w:cs="Consolas"/>
+          <w:color w:val="000000"/>
+          <w:sz w:val="20"/>
+          <w:szCs w:val="20"/>
+        </w:rPr>
+        <w:t>cmd</w:t>
+      </w:r>
+      <w:proofErr w:type="spellEnd"/>
+      <w:r>
+        <w:rPr>
+          <w:rFonts w:ascii="Consolas" w:eastAsia="Times New Roman" w:hAnsi="Consolas" w:cs="Consolas"/>
+          <w:color w:val="000000"/>
+          <w:sz w:val="20"/>
+          <w:szCs w:val="20"/>
+        </w:rPr>
+        <w:t xml:space="preserve"> </w:t>
       </w:r>
       <w:r>
         <w:rPr>
@@ -1526,7 +2066,47 @@
           <w:sz w:val="20"/>
           <w:szCs w:val="20"/>
         </w:rPr>
-        <w:t>"'C:/Program Files (x86)/WinMerge/WinMergeU.exe'"</w:t>
+        <w:t>"'C</w:t>
+      </w:r>
+      <w:proofErr w:type="gramStart"/>
+      <w:r>
+        <w:rPr>
+          <w:rFonts w:ascii="Consolas" w:eastAsia="Times New Roman" w:hAnsi="Consolas" w:cs="Consolas"/>
+          <w:color w:val="008800"/>
+          <w:sz w:val="20"/>
+          <w:szCs w:val="20"/>
+        </w:rPr>
+        <w:t>:/</w:t>
+      </w:r>
+      <w:proofErr w:type="gramEnd"/>
+      <w:r>
+        <w:rPr>
+          <w:rFonts w:ascii="Consolas" w:eastAsia="Times New Roman" w:hAnsi="Consolas" w:cs="Consolas"/>
+          <w:color w:val="008800"/>
+          <w:sz w:val="20"/>
+          <w:szCs w:val="20"/>
+        </w:rPr>
+        <w:t>Program Files (x86)/</w:t>
+      </w:r>
+      <w:proofErr w:type="spellStart"/>
+      <w:r>
+        <w:rPr>
+          <w:rFonts w:ascii="Consolas" w:eastAsia="Times New Roman" w:hAnsi="Consolas" w:cs="Consolas"/>
+          <w:color w:val="008800"/>
+          <w:sz w:val="20"/>
+          <w:szCs w:val="20"/>
+        </w:rPr>
+        <w:t>WinMerge</w:t>
+      </w:r>
+      <w:proofErr w:type="spellEnd"/>
+      <w:r>
+        <w:rPr>
+          <w:rFonts w:ascii="Consolas" w:eastAsia="Times New Roman" w:hAnsi="Consolas" w:cs="Consolas"/>
+          <w:color w:val="008800"/>
+          <w:sz w:val="20"/>
+          <w:szCs w:val="20"/>
+        </w:rPr>
+        <w:t>/WinMergeU.exe'"</w:t>
       </w:r>
       <w:r>
         <w:rPr>
@@ -1600,13 +2180,34 @@
     <w:p/>
     <w:p>
       <w:r>
-        <w:t>*********************************************************************** difference finding ********************************************************************</w:t>
+        <w:t xml:space="preserve">*********************************************************************** </w:t>
+      </w:r>
+      <w:proofErr w:type="gramStart"/>
+      <w:r>
+        <w:t>difference</w:t>
+      </w:r>
+      <w:proofErr w:type="gramEnd"/>
+      <w:r>
+        <w:t xml:space="preserve"> finding ********************************************************************</w:t>
       </w:r>
     </w:p>
     <w:p>
       <w:r>
-        <w:t>Make sure winmerge is installed and integrated with git</w:t>
-      </w:r>
+        <w:t xml:space="preserve">Make sure </w:t>
+      </w:r>
+      <w:proofErr w:type="spellStart"/>
+      <w:r>
+        <w:t>winmerge</w:t>
+      </w:r>
+      <w:proofErr w:type="spellEnd"/>
+      <w:r>
+        <w:t xml:space="preserve"> is installed and integrated with </w:t>
+      </w:r>
+      <w:proofErr w:type="spellStart"/>
+      <w:r>
+        <w:t>git</w:t>
+      </w:r>
+      <w:proofErr w:type="spellEnd"/>
     </w:p>
     <w:p>
       <w:r>
@@ -1621,21 +2222,118 @@
     </w:p>
     <w:p/>
     <w:p>
-      <w:r>
-        <w:t xml:space="preserve">git difftool branch1:folderPath branch2:folderPath  </w:t>
+      <w:proofErr w:type="spellStart"/>
+      <w:proofErr w:type="gramStart"/>
+      <w:r>
+        <w:t>git</w:t>
+      </w:r>
+      <w:proofErr w:type="spellEnd"/>
+      <w:proofErr w:type="gramEnd"/>
+      <w:r>
+        <w:t xml:space="preserve"> </w:t>
+      </w:r>
+      <w:proofErr w:type="spellStart"/>
+      <w:r>
+        <w:t>difftool</w:t>
+      </w:r>
+      <w:proofErr w:type="spellEnd"/>
+      <w:r>
+        <w:t xml:space="preserve"> branch1:folderPath branch2:folderPath  </w:t>
       </w:r>
     </w:p>
     <w:p/>
     <w:p>
-      <w:r>
-        <w:t>example: git difftool branch_ayz:comm_module_for_pilot_project/firmware/commModuleBetaAyzSub old-state:commModuleBetaAyzSub</w:t>
-      </w:r>
+      <w:proofErr w:type="gramStart"/>
+      <w:r>
+        <w:t>example</w:t>
+      </w:r>
+      <w:proofErr w:type="gramEnd"/>
+      <w:r>
+        <w:t xml:space="preserve">: </w:t>
+      </w:r>
+      <w:proofErr w:type="spellStart"/>
+      <w:r>
+        <w:t>git</w:t>
+      </w:r>
+      <w:proofErr w:type="spellEnd"/>
+      <w:r>
+        <w:t xml:space="preserve"> </w:t>
+      </w:r>
+      <w:proofErr w:type="spellStart"/>
+      <w:r>
+        <w:t>difftool</w:t>
+      </w:r>
+      <w:proofErr w:type="spellEnd"/>
+      <w:r>
+        <w:t xml:space="preserve"> branch_ayz:comm_module_for_pilot_project/firmware/commModuleBetaAyzSub </w:t>
+      </w:r>
+      <w:proofErr w:type="spellStart"/>
+      <w:r>
+        <w:t>old-state:commModuleBetaAyzSub</w:t>
+      </w:r>
+      <w:proofErr w:type="spellEnd"/>
     </w:p>
     <w:p/>
     <w:p>
+      <w:proofErr w:type="gramStart"/>
       <w:r>
         <w:lastRenderedPageBreak/>
-        <w:t xml:space="preserve">then winmerge will single handedly pop up options to diff </w:t>
+        <w:t>then</w:t>
+      </w:r>
+      <w:proofErr w:type="gramEnd"/>
+      <w:r>
+        <w:t xml:space="preserve"> </w:t>
+      </w:r>
+      <w:proofErr w:type="spellStart"/>
+      <w:r>
+        <w:t>winmerge</w:t>
+      </w:r>
+      <w:proofErr w:type="spellEnd"/>
+      <w:r>
+        <w:t xml:space="preserve"> will single handedly pop up options to diff </w:t>
+      </w:r>
+    </w:p>
+    <w:p/>
+    <w:p>
+      <w:r>
+        <w:t>To check between a commit and HEAD</w:t>
+      </w:r>
+    </w:p>
+    <w:p>
+      <w:r>
+        <w:t xml:space="preserve">$ </w:t>
+      </w:r>
+      <w:proofErr w:type="spellStart"/>
+      <w:proofErr w:type="gramStart"/>
+      <w:r>
+        <w:t>git</w:t>
+      </w:r>
+      <w:proofErr w:type="spellEnd"/>
+      <w:proofErr w:type="gramEnd"/>
+      <w:r>
+        <w:t xml:space="preserve"> </w:t>
+      </w:r>
+      <w:proofErr w:type="spellStart"/>
+      <w:r>
+        <w:t>difftool</w:t>
+      </w:r>
+      <w:proofErr w:type="spellEnd"/>
+      <w:r>
+        <w:t xml:space="preserve"> HEAD:comm_module_for_pilot_projec</w:t>
+      </w:r>
+      <w:r>
+        <w:t>t/firmware/commModuleBetaDAyzSu</w:t>
+      </w:r>
+      <w:r>
+        <w:t>b 099c4daa0085998ba641483ae95857c5a18451c6:comm_</w:t>
+      </w:r>
+      <w:r>
+        <w:t>module_for_pilot_project/firmwa</w:t>
+      </w:r>
+      <w:bookmarkStart w:id="0" w:name="_GoBack"/>
+      <w:bookmarkEnd w:id="0"/>
+      <w:r>
+        <w:t>re/commModuleBetaDAyzSub</w:t>
       </w:r>
     </w:p>
     <w:p/>

</xml_diff>